<commit_message>
Add wireframes to documentation
</commit_message>
<xml_diff>
--- a/KevinKanProfile/Documentation/ExternalDocumentationKevinKanProfile.docx
+++ b/KevinKanProfile/Documentation/ExternalDocumentationKevinKanProfile.docx
@@ -516,6 +516,14 @@
           <w:szCs w:val="24"/>
         </w:rPr>
         <w:t>Date:</w:t>
+      </w:r>
+      <w:r>
+        <w:rPr>
+          <w:rFonts w:ascii="Times New Roman" w:hAnsi="Times New Roman" w:cs="Times New Roman"/>
+          <w:sz w:val="24"/>
+          <w:szCs w:val="24"/>
+        </w:rPr>
+        <w:t xml:space="preserve"> Sept. 30, 2013</w:t>
       </w:r>
     </w:p>
     <w:p>
@@ -563,7 +571,9 @@
               <w:tab w:val="right" w:leader="dot" w:pos="9350"/>
             </w:tabs>
             <w:rPr>
+              <w:rFonts w:eastAsiaTheme="minorEastAsia"/>
               <w:noProof/>
+              <w:lang w:eastAsia="en-CA"/>
             </w:rPr>
           </w:pPr>
           <w:r>
@@ -575,10 +585,11 @@
           <w:r>
             <w:fldChar w:fldCharType="separate"/>
           </w:r>
-          <w:hyperlink w:anchor="_Toc367891177" w:history="1">
+          <w:hyperlink w:anchor="_Toc368043199" w:history="1">
             <w:r>
               <w:rPr>
                 <w:rStyle w:val="Hyperlink"/>
+                <w:rFonts w:ascii="Times New Roman" w:hAnsi="Times New Roman" w:cs="Times New Roman"/>
                 <w:noProof/>
               </w:rPr>
               <w:t>Site Description:</w:t>
@@ -602,7 +613,7 @@
                 <w:noProof/>
                 <w:webHidden/>
               </w:rPr>
-              <w:instrText xml:space="preserve"> PAGEREF _Toc367891177 \h </w:instrText>
+              <w:instrText xml:space="preserve"> PAGEREF _Toc368043199 \h </w:instrText>
             </w:r>
             <w:r>
               <w:rPr>
@@ -622,7 +633,358 @@
                 <w:noProof/>
                 <w:webHidden/>
               </w:rPr>
-              <w:t>3</w:t>
+              <w:t>1</w:t>
+            </w:r>
+            <w:r>
+              <w:rPr>
+                <w:noProof/>
+                <w:webHidden/>
+              </w:rPr>
+              <w:fldChar w:fldCharType="end"/>
+            </w:r>
+          </w:hyperlink>
+        </w:p>
+        <w:p>
+          <w:pPr>
+            <w:pStyle w:val="TOC1"/>
+            <w:tabs>
+              <w:tab w:val="right" w:leader="dot" w:pos="9350"/>
+            </w:tabs>
+            <w:rPr>
+              <w:rFonts w:eastAsiaTheme="minorEastAsia"/>
+              <w:noProof/>
+              <w:lang w:eastAsia="en-CA"/>
+            </w:rPr>
+          </w:pPr>
+          <w:hyperlink w:anchor="_Toc368043200" w:history="1">
+            <w:r>
+              <w:rPr>
+                <w:rStyle w:val="Hyperlink"/>
+                <w:rFonts w:ascii="Times New Roman" w:hAnsi="Times New Roman" w:cs="Times New Roman"/>
+                <w:noProof/>
+              </w:rPr>
+              <w:t>Navigation Bar:</w:t>
+            </w:r>
+            <w:r>
+              <w:rPr>
+                <w:noProof/>
+                <w:webHidden/>
+              </w:rPr>
+              <w:tab/>
+            </w:r>
+            <w:r>
+              <w:rPr>
+                <w:noProof/>
+                <w:webHidden/>
+              </w:rPr>
+              <w:fldChar w:fldCharType="begin"/>
+            </w:r>
+            <w:r>
+              <w:rPr>
+                <w:noProof/>
+                <w:webHidden/>
+              </w:rPr>
+              <w:instrText xml:space="preserve"> PAGEREF _Toc368043200 \h </w:instrText>
+            </w:r>
+            <w:r>
+              <w:rPr>
+                <w:noProof/>
+                <w:webHidden/>
+              </w:rPr>
+            </w:r>
+            <w:r>
+              <w:rPr>
+                <w:noProof/>
+                <w:webHidden/>
+              </w:rPr>
+              <w:fldChar w:fldCharType="separate"/>
+            </w:r>
+            <w:r>
+              <w:rPr>
+                <w:noProof/>
+                <w:webHidden/>
+              </w:rPr>
+              <w:t>1</w:t>
+            </w:r>
+            <w:r>
+              <w:rPr>
+                <w:noProof/>
+                <w:webHidden/>
+              </w:rPr>
+              <w:fldChar w:fldCharType="end"/>
+            </w:r>
+          </w:hyperlink>
+        </w:p>
+        <w:p>
+          <w:pPr>
+            <w:pStyle w:val="TOC1"/>
+            <w:tabs>
+              <w:tab w:val="right" w:leader="dot" w:pos="9350"/>
+            </w:tabs>
+            <w:rPr>
+              <w:rFonts w:eastAsiaTheme="minorEastAsia"/>
+              <w:noProof/>
+              <w:lang w:eastAsia="en-CA"/>
+            </w:rPr>
+          </w:pPr>
+          <w:hyperlink w:anchor="_Toc368043201" w:history="1">
+            <w:r>
+              <w:rPr>
+                <w:rStyle w:val="Hyperlink"/>
+                <w:noProof/>
+              </w:rPr>
+              <w:t>Colours:</w:t>
+            </w:r>
+            <w:r>
+              <w:rPr>
+                <w:noProof/>
+                <w:webHidden/>
+              </w:rPr>
+              <w:tab/>
+            </w:r>
+            <w:r>
+              <w:rPr>
+                <w:noProof/>
+                <w:webHidden/>
+              </w:rPr>
+              <w:fldChar w:fldCharType="begin"/>
+            </w:r>
+            <w:r>
+              <w:rPr>
+                <w:noProof/>
+                <w:webHidden/>
+              </w:rPr>
+              <w:instrText xml:space="preserve"> PAGEREF _Toc368043201 \h </w:instrText>
+            </w:r>
+            <w:r>
+              <w:rPr>
+                <w:noProof/>
+                <w:webHidden/>
+              </w:rPr>
+            </w:r>
+            <w:r>
+              <w:rPr>
+                <w:noProof/>
+                <w:webHidden/>
+              </w:rPr>
+              <w:fldChar w:fldCharType="separate"/>
+            </w:r>
+            <w:r>
+              <w:rPr>
+                <w:noProof/>
+                <w:webHidden/>
+              </w:rPr>
+              <w:t>1</w:t>
+            </w:r>
+            <w:r>
+              <w:rPr>
+                <w:noProof/>
+                <w:webHidden/>
+              </w:rPr>
+              <w:fldChar w:fldCharType="end"/>
+            </w:r>
+          </w:hyperlink>
+        </w:p>
+        <w:p>
+          <w:pPr>
+            <w:pStyle w:val="TOC1"/>
+            <w:tabs>
+              <w:tab w:val="right" w:leader="dot" w:pos="9350"/>
+            </w:tabs>
+            <w:rPr>
+              <w:rFonts w:eastAsiaTheme="minorEastAsia"/>
+              <w:noProof/>
+              <w:lang w:eastAsia="en-CA"/>
+            </w:rPr>
+          </w:pPr>
+          <w:hyperlink w:anchor="_Toc368043202" w:history="1">
+            <w:r>
+              <w:rPr>
+                <w:rStyle w:val="Hyperlink"/>
+                <w:noProof/>
+              </w:rPr>
+              <w:t>Typography:</w:t>
+            </w:r>
+            <w:r>
+              <w:rPr>
+                <w:noProof/>
+                <w:webHidden/>
+              </w:rPr>
+              <w:tab/>
+            </w:r>
+            <w:r>
+              <w:rPr>
+                <w:noProof/>
+                <w:webHidden/>
+              </w:rPr>
+              <w:fldChar w:fldCharType="begin"/>
+            </w:r>
+            <w:r>
+              <w:rPr>
+                <w:noProof/>
+                <w:webHidden/>
+              </w:rPr>
+              <w:instrText xml:space="preserve"> PAGEREF _Toc368043202 \h </w:instrText>
+            </w:r>
+            <w:r>
+              <w:rPr>
+                <w:noProof/>
+                <w:webHidden/>
+              </w:rPr>
+            </w:r>
+            <w:r>
+              <w:rPr>
+                <w:noProof/>
+                <w:webHidden/>
+              </w:rPr>
+              <w:fldChar w:fldCharType="separate"/>
+            </w:r>
+            <w:r>
+              <w:rPr>
+                <w:noProof/>
+                <w:webHidden/>
+              </w:rPr>
+              <w:t>1</w:t>
+            </w:r>
+            <w:r>
+              <w:rPr>
+                <w:noProof/>
+                <w:webHidden/>
+              </w:rPr>
+              <w:fldChar w:fldCharType="end"/>
+            </w:r>
+          </w:hyperlink>
+        </w:p>
+        <w:p>
+          <w:pPr>
+            <w:pStyle w:val="TOC1"/>
+            <w:tabs>
+              <w:tab w:val="right" w:leader="dot" w:pos="9350"/>
+            </w:tabs>
+            <w:rPr>
+              <w:rFonts w:eastAsiaTheme="minorEastAsia"/>
+              <w:noProof/>
+              <w:lang w:eastAsia="en-CA"/>
+            </w:rPr>
+          </w:pPr>
+          <w:hyperlink w:anchor="_Toc368043203" w:history="1">
+            <w:r>
+              <w:rPr>
+                <w:rStyle w:val="Hyperlink"/>
+                <w:noProof/>
+              </w:rPr>
+              <w:t>Wire Frame:</w:t>
+            </w:r>
+            <w:r>
+              <w:rPr>
+                <w:noProof/>
+                <w:webHidden/>
+              </w:rPr>
+              <w:tab/>
+            </w:r>
+            <w:r>
+              <w:rPr>
+                <w:noProof/>
+                <w:webHidden/>
+              </w:rPr>
+              <w:fldChar w:fldCharType="begin"/>
+            </w:r>
+            <w:r>
+              <w:rPr>
+                <w:noProof/>
+                <w:webHidden/>
+              </w:rPr>
+              <w:instrText xml:space="preserve"> PAGEREF _Toc368043203 \h </w:instrText>
+            </w:r>
+            <w:r>
+              <w:rPr>
+                <w:noProof/>
+                <w:webHidden/>
+              </w:rPr>
+            </w:r>
+            <w:r>
+              <w:rPr>
+                <w:noProof/>
+                <w:webHidden/>
+              </w:rPr>
+              <w:fldChar w:fldCharType="separate"/>
+            </w:r>
+            <w:r>
+              <w:rPr>
+                <w:noProof/>
+                <w:webHidden/>
+              </w:rPr>
+              <w:t>1</w:t>
+            </w:r>
+            <w:r>
+              <w:rPr>
+                <w:noProof/>
+                <w:webHidden/>
+              </w:rPr>
+              <w:fldChar w:fldCharType="end"/>
+            </w:r>
+          </w:hyperlink>
+        </w:p>
+        <w:p>
+          <w:pPr>
+            <w:pStyle w:val="TOC1"/>
+            <w:tabs>
+              <w:tab w:val="right" w:leader="dot" w:pos="9350"/>
+            </w:tabs>
+            <w:rPr>
+              <w:rFonts w:eastAsiaTheme="minorEastAsia"/>
+              <w:noProof/>
+              <w:lang w:eastAsia="en-CA"/>
+            </w:rPr>
+          </w:pPr>
+          <w:hyperlink w:anchor="_Toc368043204" w:history="1">
+            <w:r>
+              <w:rPr>
+                <w:rStyle w:val="Hyperlink"/>
+                <w:noProof/>
+              </w:rPr>
+              <w:t>Branding:</w:t>
+            </w:r>
+            <w:r>
+              <w:rPr>
+                <w:noProof/>
+                <w:webHidden/>
+              </w:rPr>
+              <w:tab/>
+            </w:r>
+            <w:r>
+              <w:rPr>
+                <w:noProof/>
+                <w:webHidden/>
+              </w:rPr>
+              <w:fldChar w:fldCharType="begin"/>
+            </w:r>
+            <w:r>
+              <w:rPr>
+                <w:noProof/>
+                <w:webHidden/>
+              </w:rPr>
+              <w:instrText xml:space="preserve"> PAGEREF _Toc368043204 \h </w:instrText>
+            </w:r>
+            <w:r>
+              <w:rPr>
+                <w:noProof/>
+                <w:webHidden/>
+              </w:rPr>
+            </w:r>
+            <w:r>
+              <w:rPr>
+                <w:noProof/>
+                <w:webHidden/>
+              </w:rPr>
+              <w:fldChar w:fldCharType="separate"/>
+            </w:r>
+            <w:r>
+              <w:rPr>
+                <w:noProof/>
+                <w:webHidden/>
+              </w:rPr>
+              <w:t>1</w:t>
             </w:r>
             <w:r>
               <w:rPr>
@@ -687,8 +1049,10 @@
           <w:szCs w:val="28"/>
         </w:rPr>
         <w:sectPr>
+          <w:footerReference w:type="default" r:id="rId7"/>
           <w:pgSz w:w="12240" w:h="15840"/>
           <w:pgMar w:top="1440" w:right="1440" w:bottom="1440" w:left="1440" w:header="708" w:footer="708" w:gutter="0"/>
+          <w:pgNumType w:start="1"/>
           <w:cols w:space="708"/>
           <w:docGrid w:linePitch="360"/>
         </w:sectPr>
@@ -705,7 +1069,7 @@
           <w:u w:val="single"/>
         </w:rPr>
       </w:pPr>
-      <w:bookmarkStart w:id="0" w:name="_Toc367891177"/>
+      <w:bookmarkStart w:id="0" w:name="_Toc368043199"/>
       <w:r>
         <w:rPr>
           <w:rFonts w:ascii="Times New Roman" w:hAnsi="Times New Roman" w:cs="Times New Roman"/>
@@ -944,6 +1308,7 @@
           <w:u w:val="single"/>
         </w:rPr>
       </w:pPr>
+      <w:bookmarkStart w:id="1" w:name="_Toc368043200"/>
       <w:r>
         <w:rPr>
           <w:rFonts w:ascii="Times New Roman" w:hAnsi="Times New Roman" w:cs="Times New Roman"/>
@@ -952,6 +1317,7 @@
         </w:rPr>
         <w:t>Navigation Bar:</w:t>
       </w:r>
+      <w:bookmarkEnd w:id="1"/>
     </w:p>
     <w:p>
       <w:pPr>
@@ -1014,6 +1380,7 @@
           <w:u w:val="single"/>
         </w:rPr>
       </w:pPr>
+      <w:bookmarkStart w:id="2" w:name="_Toc368043201"/>
       <w:r>
         <w:rPr>
           <w:color w:val="auto"/>
@@ -1021,6 +1388,7 @@
         </w:rPr>
         <w:t>Colours:</w:t>
       </w:r>
+      <w:bookmarkEnd w:id="2"/>
     </w:p>
     <w:p>
       <w:pPr>
@@ -1043,6 +1411,7 @@
           <w:u w:val="single"/>
         </w:rPr>
       </w:pPr>
+      <w:bookmarkStart w:id="3" w:name="_Toc368043202"/>
       <w:r>
         <w:rPr>
           <w:color w:val="auto"/>
@@ -1050,6 +1419,7 @@
         </w:rPr>
         <w:t>Typography:</w:t>
       </w:r>
+      <w:bookmarkEnd w:id="3"/>
     </w:p>
     <w:p/>
     <w:tbl>
@@ -1747,12 +2117,383 @@
           <w:u w:val="single"/>
         </w:rPr>
       </w:pPr>
+      <w:bookmarkStart w:id="4" w:name="_Toc368043203"/>
       <w:r>
         <w:rPr>
           <w:color w:val="auto"/>
           <w:u w:val="single"/>
         </w:rPr>
+        <w:lastRenderedPageBreak/>
         <w:t>Wire Frame:</w:t>
+      </w:r>
+      <w:bookmarkEnd w:id="4"/>
+    </w:p>
+    <w:p>
+      <w:pPr>
+        <w:spacing w:after="0" w:line="240" w:lineRule="auto"/>
+        <w:contextualSpacing/>
+        <w:rPr>
+          <w:rFonts w:ascii="Times New Roman" w:hAnsi="Times New Roman" w:cs="Times New Roman"/>
+          <w:sz w:val="24"/>
+          <w:szCs w:val="24"/>
+          <w:u w:val="single"/>
+        </w:rPr>
+      </w:pPr>
+      <w:r>
+        <w:rPr>
+          <w:rFonts w:ascii="Times New Roman" w:hAnsi="Times New Roman" w:cs="Times New Roman"/>
+          <w:noProof/>
+          <w:sz w:val="24"/>
+          <w:szCs w:val="24"/>
+          <w:lang w:eastAsia="en-CA"/>
+        </w:rPr>
+        <w:drawing>
+          <wp:inline distT="0" distB="0" distL="0" distR="0">
+            <wp:extent cx="6019800" cy="4756790"/>
+            <wp:effectExtent l="19050" t="0" r="0" b="0"/>
+            <wp:docPr id="4" name="Picture 4"/>
+            <wp:cNvGraphicFramePr>
+              <a:graphicFrameLocks xmlns:a="http://schemas.openxmlformats.org/drawingml/2006/main" noChangeAspect="1"/>
+            </wp:cNvGraphicFramePr>
+            <a:graphic xmlns:a="http://schemas.openxmlformats.org/drawingml/2006/main">
+              <a:graphicData uri="http://schemas.openxmlformats.org/drawingml/2006/picture">
+                <pic:pic xmlns:pic="http://schemas.openxmlformats.org/drawingml/2006/picture">
+                  <pic:nvPicPr>
+                    <pic:cNvPr id="0" name="Picture 4"/>
+                    <pic:cNvPicPr>
+                      <a:picLocks noChangeAspect="1" noChangeArrowheads="1"/>
+                    </pic:cNvPicPr>
+                  </pic:nvPicPr>
+                  <pic:blipFill>
+                    <a:blip r:embed="rId8" cstate="print"/>
+                    <a:srcRect l="20994" t="9887" r="20192" b="10634"/>
+                    <a:stretch>
+                      <a:fillRect/>
+                    </a:stretch>
+                  </pic:blipFill>
+                  <pic:spPr bwMode="auto">
+                    <a:xfrm>
+                      <a:off x="0" y="0"/>
+                      <a:ext cx="6019800" cy="4756790"/>
+                    </a:xfrm>
+                    <a:prstGeom prst="rect">
+                      <a:avLst/>
+                    </a:prstGeom>
+                    <a:noFill/>
+                    <a:ln w="9525">
+                      <a:noFill/>
+                      <a:miter lim="800000"/>
+                      <a:headEnd/>
+                      <a:tailEnd/>
+                    </a:ln>
+                  </pic:spPr>
+                </pic:pic>
+              </a:graphicData>
+            </a:graphic>
+          </wp:inline>
+        </w:drawing>
+      </w:r>
+    </w:p>
+    <w:p>
+      <w:pPr>
+        <w:spacing w:after="0" w:line="240" w:lineRule="auto"/>
+        <w:contextualSpacing/>
+        <w:rPr>
+          <w:rFonts w:ascii="Times New Roman" w:hAnsi="Times New Roman" w:cs="Times New Roman"/>
+          <w:sz w:val="24"/>
+          <w:szCs w:val="24"/>
+          <w:u w:val="single"/>
+        </w:rPr>
+      </w:pPr>
+      <w:r>
+        <w:rPr>
+          <w:rFonts w:ascii="Times New Roman" w:hAnsi="Times New Roman" w:cs="Times New Roman"/>
+          <w:noProof/>
+          <w:sz w:val="24"/>
+          <w:szCs w:val="24"/>
+          <w:lang w:eastAsia="en-CA"/>
+        </w:rPr>
+        <w:drawing>
+          <wp:inline distT="0" distB="0" distL="0" distR="0">
+            <wp:extent cx="3581400" cy="2733675"/>
+            <wp:effectExtent l="19050" t="0" r="0" b="0"/>
+            <wp:docPr id="7" name="Picture 7"/>
+            <wp:cNvGraphicFramePr>
+              <a:graphicFrameLocks xmlns:a="http://schemas.openxmlformats.org/drawingml/2006/main" noChangeAspect="1"/>
+            </wp:cNvGraphicFramePr>
+            <a:graphic xmlns:a="http://schemas.openxmlformats.org/drawingml/2006/main">
+              <a:graphicData uri="http://schemas.openxmlformats.org/drawingml/2006/picture">
+                <pic:pic xmlns:pic="http://schemas.openxmlformats.org/drawingml/2006/picture">
+                  <pic:nvPicPr>
+                    <pic:cNvPr id="0" name="Picture 7"/>
+                    <pic:cNvPicPr>
+                      <a:picLocks noChangeAspect="1" noChangeArrowheads="1"/>
+                    </pic:cNvPicPr>
+                  </pic:nvPicPr>
+                  <pic:blipFill>
+                    <a:blip r:embed="rId9" cstate="print"/>
+                    <a:srcRect l="19231" t="8757" r="20513" b="10169"/>
+                    <a:stretch>
+                      <a:fillRect/>
+                    </a:stretch>
+                  </pic:blipFill>
+                  <pic:spPr bwMode="auto">
+                    <a:xfrm>
+                      <a:off x="0" y="0"/>
+                      <a:ext cx="3581400" cy="2733675"/>
+                    </a:xfrm>
+                    <a:prstGeom prst="rect">
+                      <a:avLst/>
+                    </a:prstGeom>
+                    <a:noFill/>
+                    <a:ln w="9525">
+                      <a:noFill/>
+                      <a:miter lim="800000"/>
+                      <a:headEnd/>
+                      <a:tailEnd/>
+                    </a:ln>
+                  </pic:spPr>
+                </pic:pic>
+              </a:graphicData>
+            </a:graphic>
+          </wp:inline>
+        </w:drawing>
+      </w:r>
+    </w:p>
+    <w:p>
+      <w:pPr>
+        <w:spacing w:after="0" w:line="240" w:lineRule="auto"/>
+        <w:contextualSpacing/>
+        <w:rPr>
+          <w:rFonts w:ascii="Times New Roman" w:hAnsi="Times New Roman" w:cs="Times New Roman"/>
+          <w:sz w:val="24"/>
+          <w:szCs w:val="24"/>
+          <w:u w:val="single"/>
+        </w:rPr>
+      </w:pPr>
+      <w:r>
+        <w:rPr>
+          <w:rFonts w:ascii="Times New Roman" w:hAnsi="Times New Roman" w:cs="Times New Roman"/>
+          <w:noProof/>
+          <w:sz w:val="24"/>
+          <w:szCs w:val="24"/>
+          <w:lang w:eastAsia="en-CA"/>
+        </w:rPr>
+        <w:drawing>
+          <wp:anchor distT="0" distB="0" distL="114300" distR="114300" simplePos="0" relativeHeight="251658240" behindDoc="0" locked="0" layoutInCell="1" allowOverlap="1">
+            <wp:simplePos x="0" y="0"/>
+            <wp:positionH relativeFrom="column">
+              <wp:align>left</wp:align>
+            </wp:positionH>
+            <wp:positionV relativeFrom="paragraph">
+              <wp:align>top</wp:align>
+            </wp:positionV>
+            <wp:extent cx="3524250" cy="2714625"/>
+            <wp:effectExtent l="95250" t="95250" r="95250" b="104775"/>
+            <wp:wrapSquare wrapText="bothSides"/>
+            <wp:docPr id="10" name="Picture 10"/>
+            <wp:cNvGraphicFramePr>
+              <a:graphicFrameLocks xmlns:a="http://schemas.openxmlformats.org/drawingml/2006/main" noChangeAspect="1"/>
+            </wp:cNvGraphicFramePr>
+            <a:graphic xmlns:a="http://schemas.openxmlformats.org/drawingml/2006/main">
+              <a:graphicData uri="http://schemas.openxmlformats.org/drawingml/2006/picture">
+                <pic:pic xmlns:pic="http://schemas.openxmlformats.org/drawingml/2006/picture">
+                  <pic:nvPicPr>
+                    <pic:cNvPr id="0" name="Picture 10"/>
+                    <pic:cNvPicPr>
+                      <a:picLocks noChangeAspect="1" noChangeArrowheads="1"/>
+                    </pic:cNvPicPr>
+                  </pic:nvPicPr>
+                  <pic:blipFill>
+                    <a:blip r:embed="rId10" cstate="print"/>
+                    <a:srcRect l="20513" t="9397" r="20192" b="12663"/>
+                    <a:stretch>
+                      <a:fillRect/>
+                    </a:stretch>
+                  </pic:blipFill>
+                  <pic:spPr bwMode="auto">
+                    <a:xfrm>
+                      <a:off x="0" y="0"/>
+                      <a:ext cx="3524250" cy="2714625"/>
+                    </a:xfrm>
+                    <a:prstGeom prst="rect">
+                      <a:avLst/>
+                    </a:prstGeom>
+                    <a:solidFill>
+                      <a:srgbClr val="FFFFFF">
+                        <a:shade val="85000"/>
+                      </a:srgbClr>
+                    </a:solidFill>
+                    <a:ln w="88900" cap="sq">
+                      <a:solidFill>
+                        <a:srgbClr val="FFFFFF"/>
+                      </a:solidFill>
+                      <a:miter lim="800000"/>
+                    </a:ln>
+                    <a:effectLst>
+                      <a:outerShdw blurRad="55000" dist="18000" dir="5400000" algn="tl" rotWithShape="0">
+                        <a:srgbClr val="000000">
+                          <a:alpha val="40000"/>
+                        </a:srgbClr>
+                      </a:outerShdw>
+                    </a:effectLst>
+                    <a:scene3d>
+                      <a:camera prst="orthographicFront"/>
+                      <a:lightRig rig="twoPt" dir="t">
+                        <a:rot lat="0" lon="0" rev="7200000"/>
+                      </a:lightRig>
+                    </a:scene3d>
+                    <a:sp3d>
+                      <a:bevelT w="25400" h="19050"/>
+                      <a:contourClr>
+                        <a:srgbClr val="FFFFFF"/>
+                      </a:contourClr>
+                    </a:sp3d>
+                  </pic:spPr>
+                </pic:pic>
+              </a:graphicData>
+            </a:graphic>
+          </wp:anchor>
+        </w:drawing>
+      </w:r>
+      <w:r>
+        <w:rPr>
+          <w:rFonts w:ascii="Times New Roman" w:hAnsi="Times New Roman" w:cs="Times New Roman"/>
+          <w:sz w:val="24"/>
+          <w:szCs w:val="24"/>
+          <w:u w:val="single"/>
+        </w:rPr>
+        <w:br w:type="textWrapping" w:clear="all"/>
+      </w:r>
+    </w:p>
+    <w:p>
+      <w:pPr>
+        <w:spacing w:after="0" w:line="240" w:lineRule="auto"/>
+        <w:contextualSpacing/>
+        <w:rPr>
+          <w:rFonts w:ascii="Times New Roman" w:hAnsi="Times New Roman" w:cs="Times New Roman"/>
+          <w:sz w:val="24"/>
+          <w:szCs w:val="24"/>
+        </w:rPr>
+      </w:pPr>
+      <w:r>
+        <w:rPr>
+          <w:rFonts w:ascii="Times New Roman" w:hAnsi="Times New Roman" w:cs="Times New Roman"/>
+          <w:noProof/>
+          <w:sz w:val="24"/>
+          <w:szCs w:val="24"/>
+          <w:lang w:eastAsia="en-CA"/>
+        </w:rPr>
+        <w:drawing>
+          <wp:inline distT="0" distB="0" distL="0" distR="0">
+            <wp:extent cx="5943600" cy="3341643"/>
+            <wp:effectExtent l="19050" t="0" r="0" b="0"/>
+            <wp:docPr id="13" name="Picture 13"/>
+            <wp:cNvGraphicFramePr>
+              <a:graphicFrameLocks xmlns:a="http://schemas.openxmlformats.org/drawingml/2006/main" noChangeAspect="1"/>
+            </wp:cNvGraphicFramePr>
+            <a:graphic xmlns:a="http://schemas.openxmlformats.org/drawingml/2006/main">
+              <a:graphicData uri="http://schemas.openxmlformats.org/drawingml/2006/picture">
+                <pic:pic xmlns:pic="http://schemas.openxmlformats.org/drawingml/2006/picture">
+                  <pic:nvPicPr>
+                    <pic:cNvPr id="0" name="Picture 13"/>
+                    <pic:cNvPicPr>
+                      <a:picLocks noChangeAspect="1" noChangeArrowheads="1"/>
+                    </pic:cNvPicPr>
+                  </pic:nvPicPr>
+                  <pic:blipFill>
+                    <a:blip r:embed="rId11" cstate="print"/>
+                    <a:srcRect/>
+                    <a:stretch>
+                      <a:fillRect/>
+                    </a:stretch>
+                  </pic:blipFill>
+                  <pic:spPr bwMode="auto">
+                    <a:xfrm>
+                      <a:off x="0" y="0"/>
+                      <a:ext cx="5943600" cy="3341643"/>
+                    </a:xfrm>
+                    <a:prstGeom prst="rect">
+                      <a:avLst/>
+                    </a:prstGeom>
+                    <a:noFill/>
+                    <a:ln w="9525">
+                      <a:noFill/>
+                      <a:miter lim="800000"/>
+                      <a:headEnd/>
+                      <a:tailEnd/>
+                    </a:ln>
+                  </pic:spPr>
+                </pic:pic>
+              </a:graphicData>
+            </a:graphic>
+          </wp:inline>
+        </w:drawing>
+      </w:r>
+    </w:p>
+    <w:p>
+      <w:pPr>
+        <w:spacing w:after="0" w:line="240" w:lineRule="auto"/>
+        <w:contextualSpacing/>
+        <w:rPr>
+          <w:rFonts w:ascii="Times New Roman" w:hAnsi="Times New Roman" w:cs="Times New Roman"/>
+          <w:sz w:val="24"/>
+          <w:szCs w:val="24"/>
+        </w:rPr>
+      </w:pPr>
+      <w:r>
+        <w:rPr>
+          <w:rFonts w:ascii="Times New Roman" w:hAnsi="Times New Roman" w:cs="Times New Roman"/>
+          <w:noProof/>
+          <w:sz w:val="24"/>
+          <w:szCs w:val="24"/>
+          <w:lang w:eastAsia="en-CA"/>
+        </w:rPr>
+        <w:drawing>
+          <wp:inline distT="0" distB="0" distL="0" distR="0">
+            <wp:extent cx="5943600" cy="3341643"/>
+            <wp:effectExtent l="19050" t="0" r="0" b="0"/>
+            <wp:docPr id="16" name="Picture 16"/>
+            <wp:cNvGraphicFramePr>
+              <a:graphicFrameLocks xmlns:a="http://schemas.openxmlformats.org/drawingml/2006/main" noChangeAspect="1"/>
+            </wp:cNvGraphicFramePr>
+            <a:graphic xmlns:a="http://schemas.openxmlformats.org/drawingml/2006/main">
+              <a:graphicData uri="http://schemas.openxmlformats.org/drawingml/2006/picture">
+                <pic:pic xmlns:pic="http://schemas.openxmlformats.org/drawingml/2006/picture">
+                  <pic:nvPicPr>
+                    <pic:cNvPr id="0" name="Picture 16"/>
+                    <pic:cNvPicPr>
+                      <a:picLocks noChangeAspect="1" noChangeArrowheads="1"/>
+                    </pic:cNvPicPr>
+                  </pic:nvPicPr>
+                  <pic:blipFill>
+                    <a:blip r:embed="rId12" cstate="print"/>
+                    <a:srcRect/>
+                    <a:stretch>
+                      <a:fillRect/>
+                    </a:stretch>
+                  </pic:blipFill>
+                  <pic:spPr bwMode="auto">
+                    <a:xfrm>
+                      <a:off x="0" y="0"/>
+                      <a:ext cx="5943600" cy="3341643"/>
+                    </a:xfrm>
+                    <a:prstGeom prst="rect">
+                      <a:avLst/>
+                    </a:prstGeom>
+                    <a:noFill/>
+                    <a:ln w="9525">
+                      <a:noFill/>
+                      <a:miter lim="800000"/>
+                      <a:headEnd/>
+                      <a:tailEnd/>
+                    </a:ln>
+                  </pic:spPr>
+                </pic:pic>
+              </a:graphicData>
+            </a:graphic>
+          </wp:inline>
+        </w:drawing>
       </w:r>
     </w:p>
     <w:p>
@@ -1777,6 +2518,7 @@
           <w:u w:val="single"/>
         </w:rPr>
       </w:pPr>
+      <w:bookmarkStart w:id="5" w:name="_Toc368043204"/>
       <w:r>
         <w:rPr>
           <w:color w:val="auto"/>
@@ -1784,15 +2526,119 @@
         </w:rPr>
         <w:t>Branding:</w:t>
       </w:r>
+      <w:bookmarkEnd w:id="5"/>
     </w:p>
     <w:sectPr>
+      <w:footerReference w:type="default" r:id="rId13"/>
       <w:pgSz w:w="12240" w:h="15840"/>
       <w:pgMar w:top="1440" w:right="1440" w:bottom="1440" w:left="1440" w:header="708" w:footer="708" w:gutter="0"/>
+      <w:pgNumType w:start="1"/>
       <w:cols w:space="708"/>
       <w:docGrid w:linePitch="360"/>
     </w:sectPr>
   </w:body>
 </w:document>
+</file>
+
+<file path=word/endnotes.xml><?xml version="1.0" encoding="utf-8"?>
+<w:endnotes xmlns:ve="http://schemas.openxmlformats.org/markup-compatibility/2006" xmlns:o="urn:schemas-microsoft-com:office:office" xmlns:r="http://schemas.openxmlformats.org/officeDocument/2006/relationships" xmlns:m="http://schemas.openxmlformats.org/officeDocument/2006/math" xmlns:v="urn:schemas-microsoft-com:vml" xmlns:wp="http://schemas.openxmlformats.org/drawingml/2006/wordprocessingDrawing" xmlns:w10="urn:schemas-microsoft-com:office:word" xmlns:w="http://schemas.openxmlformats.org/wordprocessingml/2006/main" xmlns:wne="http://schemas.microsoft.com/office/word/2006/wordml">
+  <w:endnote w:type="separator" w:id="-1">
+    <w:p>
+      <w:pPr>
+        <w:spacing w:after="0" w:line="240" w:lineRule="auto"/>
+      </w:pPr>
+      <w:r>
+        <w:separator/>
+      </w:r>
+    </w:p>
+  </w:endnote>
+  <w:endnote w:type="continuationSeparator" w:id="0">
+    <w:p>
+      <w:pPr>
+        <w:spacing w:after="0" w:line="240" w:lineRule="auto"/>
+      </w:pPr>
+      <w:r>
+        <w:continuationSeparator/>
+      </w:r>
+    </w:p>
+  </w:endnote>
+</w:endnotes>
+</file>
+
+<file path=word/footer1.xml><?xml version="1.0" encoding="utf-8"?>
+<w:ftr xmlns:ve="http://schemas.openxmlformats.org/markup-compatibility/2006" xmlns:o="urn:schemas-microsoft-com:office:office" xmlns:r="http://schemas.openxmlformats.org/officeDocument/2006/relationships" xmlns:m="http://schemas.openxmlformats.org/officeDocument/2006/math" xmlns:v="urn:schemas-microsoft-com:vml" xmlns:wp="http://schemas.openxmlformats.org/drawingml/2006/wordprocessingDrawing" xmlns:w10="urn:schemas-microsoft-com:office:word" xmlns:w="http://schemas.openxmlformats.org/wordprocessingml/2006/main" xmlns:wne="http://schemas.microsoft.com/office/word/2006/wordml">
+  <w:p>
+    <w:pPr>
+      <w:pStyle w:val="Footer"/>
+      <w:jc w:val="right"/>
+    </w:pPr>
+  </w:p>
+  <w:p>
+    <w:pPr>
+      <w:pStyle w:val="Footer"/>
+    </w:pPr>
+  </w:p>
+</w:ftr>
+</file>
+
+<file path=word/footer2.xml><?xml version="1.0" encoding="utf-8"?>
+<w:ftr xmlns:ve="http://schemas.openxmlformats.org/markup-compatibility/2006" xmlns:o="urn:schemas-microsoft-com:office:office" xmlns:r="http://schemas.openxmlformats.org/officeDocument/2006/relationships" xmlns:m="http://schemas.openxmlformats.org/officeDocument/2006/math" xmlns:v="urn:schemas-microsoft-com:vml" xmlns:wp="http://schemas.openxmlformats.org/drawingml/2006/wordprocessingDrawing" xmlns:w10="urn:schemas-microsoft-com:office:word" xmlns:w="http://schemas.openxmlformats.org/wordprocessingml/2006/main" xmlns:wne="http://schemas.microsoft.com/office/word/2006/wordml">
+  <w:sdt>
+    <w:sdtPr>
+      <w:id w:val="11173652"/>
+      <w:docPartObj>
+        <w:docPartGallery w:val="Page Numbers (Bottom of Page)"/>
+        <w:docPartUnique/>
+      </w:docPartObj>
+    </w:sdtPr>
+    <w:sdtContent>
+      <w:p>
+        <w:pPr>
+          <w:pStyle w:val="Footer"/>
+          <w:jc w:val="right"/>
+        </w:pPr>
+        <w:fldSimple w:instr=" PAGE   \* MERGEFORMAT ">
+          <w:r>
+            <w:rPr>
+              <w:noProof/>
+            </w:rPr>
+            <w:t>3</w:t>
+          </w:r>
+        </w:fldSimple>
+      </w:p>
+    </w:sdtContent>
+  </w:sdt>
+  <w:p>
+    <w:pPr>
+      <w:pStyle w:val="Footer"/>
+    </w:pPr>
+  </w:p>
+</w:ftr>
+</file>
+
+<file path=word/footnotes.xml><?xml version="1.0" encoding="utf-8"?>
+<w:footnotes xmlns:ve="http://schemas.openxmlformats.org/markup-compatibility/2006" xmlns:o="urn:schemas-microsoft-com:office:office" xmlns:r="http://schemas.openxmlformats.org/officeDocument/2006/relationships" xmlns:m="http://schemas.openxmlformats.org/officeDocument/2006/math" xmlns:v="urn:schemas-microsoft-com:vml" xmlns:wp="http://schemas.openxmlformats.org/drawingml/2006/wordprocessingDrawing" xmlns:w10="urn:schemas-microsoft-com:office:word" xmlns:w="http://schemas.openxmlformats.org/wordprocessingml/2006/main" xmlns:wne="http://schemas.microsoft.com/office/word/2006/wordml">
+  <w:footnote w:type="separator" w:id="-1">
+    <w:p>
+      <w:pPr>
+        <w:spacing w:after="0" w:line="240" w:lineRule="auto"/>
+      </w:pPr>
+      <w:r>
+        <w:separator/>
+      </w:r>
+    </w:p>
+  </w:footnote>
+  <w:footnote w:type="continuationSeparator" w:id="0">
+    <w:p>
+      <w:pPr>
+        <w:spacing w:after="0" w:line="240" w:lineRule="auto"/>
+      </w:pPr>
+      <w:r>
+        <w:continuationSeparator/>
+      </w:r>
+    </w:p>
+  </w:footnote>
+</w:footnotes>
 </file>
 
 <file path=word/styles.xml><?xml version="1.0" encoding="utf-8"?>
@@ -2117,6 +2963,52 @@
       </w:tblCellMar>
     </w:tblPr>
   </w:style>
+  <w:style w:type="paragraph" w:styleId="Header">
+    <w:name w:val="header"/>
+    <w:basedOn w:val="Normal"/>
+    <w:link w:val="HeaderChar"/>
+    <w:uiPriority w:val="99"/>
+    <w:semiHidden/>
+    <w:unhideWhenUsed/>
+    <w:rsid w:val="00590B36"/>
+    <w:pPr>
+      <w:tabs>
+        <w:tab w:val="center" w:pos="4680"/>
+        <w:tab w:val="right" w:pos="9360"/>
+      </w:tabs>
+      <w:spacing w:after="0" w:line="240" w:lineRule="auto"/>
+    </w:pPr>
+  </w:style>
+  <w:style w:type="character" w:customStyle="1" w:styleId="HeaderChar">
+    <w:name w:val="Header Char"/>
+    <w:basedOn w:val="DefaultParagraphFont"/>
+    <w:link w:val="Header"/>
+    <w:uiPriority w:val="99"/>
+    <w:semiHidden/>
+    <w:rsid w:val="00590B36"/>
+  </w:style>
+  <w:style w:type="paragraph" w:styleId="Footer">
+    <w:name w:val="footer"/>
+    <w:basedOn w:val="Normal"/>
+    <w:link w:val="FooterChar"/>
+    <w:uiPriority w:val="99"/>
+    <w:unhideWhenUsed/>
+    <w:rsid w:val="00590B36"/>
+    <w:pPr>
+      <w:tabs>
+        <w:tab w:val="center" w:pos="4680"/>
+        <w:tab w:val="right" w:pos="9360"/>
+      </w:tabs>
+      <w:spacing w:after="0" w:line="240" w:lineRule="auto"/>
+    </w:pPr>
+  </w:style>
+  <w:style w:type="character" w:customStyle="1" w:styleId="FooterChar">
+    <w:name w:val="Footer Char"/>
+    <w:basedOn w:val="DefaultParagraphFont"/>
+    <w:link w:val="Footer"/>
+    <w:uiPriority w:val="99"/>
+    <w:rsid w:val="00590B36"/>
+  </w:style>
 </w:styles>
 </file>
 
@@ -2408,7 +3300,7 @@
 </file>
 
 <file path=customXml/itemProps1.xml><?xml version="1.0" encoding="utf-8"?>
-<ds:datastoreItem xmlns:ds="http://schemas.openxmlformats.org/officeDocument/2006/customXml" ds:itemID="{0B5AF964-5747-4336-82DF-648D8D568272}">
+<ds:datastoreItem xmlns:ds="http://schemas.openxmlformats.org/officeDocument/2006/customXml" ds:itemID="{BADD82B3-CCCD-464E-A0ED-9F9C2597AF0C}">
   <ds:schemaRefs>
     <ds:schemaRef ds:uri="http://schemas.openxmlformats.org/officeDocument/2006/bibliography"/>
   </ds:schemaRefs>

</xml_diff>

<commit_message>
add mobile detection and some icons for the navigation
</commit_message>
<xml_diff>
--- a/KevinKanProfile/Documentation/ExternalDocumentationKevinKanProfile.docx
+++ b/KevinKanProfile/Documentation/ExternalDocumentationKevinKanProfile.docx
@@ -1,6 +1,6 @@
 
 <file path=word/document.xml><?xml version="1.0" encoding="utf-8"?>
-<w:document xmlns:ve="http://schemas.openxmlformats.org/markup-compatibility/2006" xmlns:o="urn:schemas-microsoft-com:office:office" xmlns:r="http://schemas.openxmlformats.org/officeDocument/2006/relationships" xmlns:m="http://schemas.openxmlformats.org/officeDocument/2006/math" xmlns:v="urn:schemas-microsoft-com:vml" xmlns:wp="http://schemas.openxmlformats.org/drawingml/2006/wordprocessingDrawing" xmlns:w10="urn:schemas-microsoft-com:office:word" xmlns:w="http://schemas.openxmlformats.org/wordprocessingml/2006/main" xmlns:wne="http://schemas.microsoft.com/office/word/2006/wordml">
+<w:document xmlns:wpc="http://schemas.microsoft.com/office/word/2010/wordprocessingCanvas" xmlns:mc="http://schemas.openxmlformats.org/markup-compatibility/2006" xmlns:o="urn:schemas-microsoft-com:office:office" xmlns:r="http://schemas.openxmlformats.org/officeDocument/2006/relationships" xmlns:m="http://schemas.openxmlformats.org/officeDocument/2006/math" xmlns:v="urn:schemas-microsoft-com:vml" xmlns:wp14="http://schemas.microsoft.com/office/word/2010/wordprocessingDrawing" xmlns:wp="http://schemas.openxmlformats.org/drawingml/2006/wordprocessingDrawing" xmlns:w10="urn:schemas-microsoft-com:office:word" xmlns:w="http://schemas.openxmlformats.org/wordprocessingml/2006/main" xmlns:w14="http://schemas.microsoft.com/office/word/2010/wordml" xmlns:w15="http://schemas.microsoft.com/office/word/2012/wordml" xmlns:wpg="http://schemas.microsoft.com/office/word/2010/wordprocessingGroup" xmlns:wpi="http://schemas.microsoft.com/office/word/2010/wordprocessingInk" xmlns:wne="http://schemas.microsoft.com/office/word/2006/wordml" xmlns:wps="http://schemas.microsoft.com/office/word/2010/wordprocessingShape" mc:Ignorable="w14 w15 wp14">
   <w:body>
     <w:p>
       <w:pPr>
@@ -157,18 +157,56 @@
           <w:szCs w:val="28"/>
         </w:rPr>
       </w:pPr>
-    </w:p>
-    <w:p>
-      <w:pPr>
-        <w:spacing w:after="0" w:line="240" w:lineRule="auto"/>
-        <w:contextualSpacing/>
-        <w:jc w:val="center"/>
-        <w:rPr>
-          <w:rFonts w:ascii="Times New Roman" w:hAnsi="Times New Roman" w:cs="Times New Roman"/>
+      <w:r>
+        <w:rPr>
+          <w:rFonts w:ascii="Times New Roman" w:hAnsi="Times New Roman" w:cs="Times New Roman"/>
+          <w:noProof/>
           <w:sz w:val="28"/>
           <w:szCs w:val="28"/>
-        </w:rPr>
-      </w:pPr>
+          <w:lang w:val="en-US"/>
+        </w:rPr>
+        <w:drawing>
+          <wp:inline distT="0" distB="0" distL="0" distR="0">
+            <wp:extent cx="3604260" cy="3302648"/>
+            <wp:effectExtent l="0" t="0" r="0" b="0"/>
+            <wp:docPr id="1" name="Picture 1"/>
+            <wp:cNvGraphicFramePr>
+              <a:graphicFrameLocks xmlns:a="http://schemas.openxmlformats.org/drawingml/2006/main" noChangeAspect="1"/>
+            </wp:cNvGraphicFramePr>
+            <a:graphic xmlns:a="http://schemas.openxmlformats.org/drawingml/2006/main">
+              <a:graphicData uri="http://schemas.openxmlformats.org/drawingml/2006/picture">
+                <pic:pic xmlns:pic="http://schemas.openxmlformats.org/drawingml/2006/picture">
+                  <pic:nvPicPr>
+                    <pic:cNvPr id="1" name="logo.png"/>
+                    <pic:cNvPicPr/>
+                  </pic:nvPicPr>
+                  <pic:blipFill>
+                    <a:blip r:embed="rId7">
+                      <a:extLst>
+                        <a:ext uri="{28A0092B-C50C-407E-A947-70E740481C1C}">
+                          <a14:useLocalDpi xmlns:a14="http://schemas.microsoft.com/office/drawing/2010/main" val="0"/>
+                        </a:ext>
+                      </a:extLst>
+                    </a:blip>
+                    <a:stretch>
+                      <a:fillRect/>
+                    </a:stretch>
+                  </pic:blipFill>
+                  <pic:spPr>
+                    <a:xfrm>
+                      <a:off x="0" y="0"/>
+                      <a:ext cx="3628601" cy="3324952"/>
+                    </a:xfrm>
+                    <a:prstGeom prst="rect">
+                      <a:avLst/>
+                    </a:prstGeom>
+                  </pic:spPr>
+                </pic:pic>
+              </a:graphicData>
+            </a:graphic>
+          </wp:inline>
+        </w:drawing>
+      </w:r>
     </w:p>
     <w:p>
       <w:pPr>
@@ -258,163 +296,6 @@
       <w:pPr>
         <w:spacing w:after="0" w:line="240" w:lineRule="auto"/>
         <w:contextualSpacing/>
-        <w:jc w:val="center"/>
-        <w:rPr>
-          <w:rFonts w:ascii="Times New Roman" w:hAnsi="Times New Roman" w:cs="Times New Roman"/>
-          <w:sz w:val="28"/>
-          <w:szCs w:val="28"/>
-        </w:rPr>
-      </w:pPr>
-    </w:p>
-    <w:p>
-      <w:pPr>
-        <w:spacing w:after="0" w:line="240" w:lineRule="auto"/>
-        <w:contextualSpacing/>
-        <w:jc w:val="center"/>
-        <w:rPr>
-          <w:rFonts w:ascii="Times New Roman" w:hAnsi="Times New Roman" w:cs="Times New Roman"/>
-          <w:sz w:val="28"/>
-          <w:szCs w:val="28"/>
-        </w:rPr>
-      </w:pPr>
-    </w:p>
-    <w:p>
-      <w:pPr>
-        <w:spacing w:after="0" w:line="240" w:lineRule="auto"/>
-        <w:contextualSpacing/>
-        <w:jc w:val="center"/>
-        <w:rPr>
-          <w:rFonts w:ascii="Times New Roman" w:hAnsi="Times New Roman" w:cs="Times New Roman"/>
-          <w:sz w:val="28"/>
-          <w:szCs w:val="28"/>
-        </w:rPr>
-      </w:pPr>
-    </w:p>
-    <w:p>
-      <w:pPr>
-        <w:spacing w:after="0" w:line="240" w:lineRule="auto"/>
-        <w:contextualSpacing/>
-        <w:jc w:val="center"/>
-        <w:rPr>
-          <w:rFonts w:ascii="Times New Roman" w:hAnsi="Times New Roman" w:cs="Times New Roman"/>
-          <w:sz w:val="28"/>
-          <w:szCs w:val="28"/>
-        </w:rPr>
-      </w:pPr>
-    </w:p>
-    <w:p>
-      <w:pPr>
-        <w:spacing w:after="0" w:line="240" w:lineRule="auto"/>
-        <w:contextualSpacing/>
-        <w:jc w:val="center"/>
-        <w:rPr>
-          <w:rFonts w:ascii="Times New Roman" w:hAnsi="Times New Roman" w:cs="Times New Roman"/>
-          <w:sz w:val="28"/>
-          <w:szCs w:val="28"/>
-        </w:rPr>
-      </w:pPr>
-    </w:p>
-    <w:p>
-      <w:pPr>
-        <w:spacing w:after="0" w:line="240" w:lineRule="auto"/>
-        <w:contextualSpacing/>
-        <w:jc w:val="center"/>
-        <w:rPr>
-          <w:rFonts w:ascii="Times New Roman" w:hAnsi="Times New Roman" w:cs="Times New Roman"/>
-          <w:sz w:val="28"/>
-          <w:szCs w:val="28"/>
-        </w:rPr>
-      </w:pPr>
-    </w:p>
-    <w:p>
-      <w:pPr>
-        <w:spacing w:after="0" w:line="240" w:lineRule="auto"/>
-        <w:contextualSpacing/>
-        <w:jc w:val="center"/>
-        <w:rPr>
-          <w:rFonts w:ascii="Times New Roman" w:hAnsi="Times New Roman" w:cs="Times New Roman"/>
-          <w:sz w:val="28"/>
-          <w:szCs w:val="28"/>
-        </w:rPr>
-      </w:pPr>
-    </w:p>
-    <w:p>
-      <w:pPr>
-        <w:spacing w:after="0" w:line="240" w:lineRule="auto"/>
-        <w:contextualSpacing/>
-        <w:jc w:val="center"/>
-        <w:rPr>
-          <w:rFonts w:ascii="Times New Roman" w:hAnsi="Times New Roman" w:cs="Times New Roman"/>
-          <w:sz w:val="28"/>
-          <w:szCs w:val="28"/>
-        </w:rPr>
-      </w:pPr>
-    </w:p>
-    <w:p>
-      <w:pPr>
-        <w:spacing w:after="0" w:line="240" w:lineRule="auto"/>
-        <w:contextualSpacing/>
-        <w:jc w:val="center"/>
-        <w:rPr>
-          <w:rFonts w:ascii="Times New Roman" w:hAnsi="Times New Roman" w:cs="Times New Roman"/>
-          <w:sz w:val="28"/>
-          <w:szCs w:val="28"/>
-        </w:rPr>
-      </w:pPr>
-    </w:p>
-    <w:p>
-      <w:pPr>
-        <w:spacing w:after="0" w:line="240" w:lineRule="auto"/>
-        <w:contextualSpacing/>
-        <w:jc w:val="center"/>
-        <w:rPr>
-          <w:rFonts w:ascii="Times New Roman" w:hAnsi="Times New Roman" w:cs="Times New Roman"/>
-          <w:sz w:val="28"/>
-          <w:szCs w:val="28"/>
-        </w:rPr>
-      </w:pPr>
-    </w:p>
-    <w:p>
-      <w:pPr>
-        <w:spacing w:after="0" w:line="240" w:lineRule="auto"/>
-        <w:contextualSpacing/>
-        <w:jc w:val="center"/>
-        <w:rPr>
-          <w:rFonts w:ascii="Times New Roman" w:hAnsi="Times New Roman" w:cs="Times New Roman"/>
-          <w:sz w:val="28"/>
-          <w:szCs w:val="28"/>
-        </w:rPr>
-      </w:pPr>
-    </w:p>
-    <w:p>
-      <w:pPr>
-        <w:spacing w:after="0" w:line="240" w:lineRule="auto"/>
-        <w:contextualSpacing/>
-        <w:jc w:val="center"/>
-        <w:rPr>
-          <w:rFonts w:ascii="Times New Roman" w:hAnsi="Times New Roman" w:cs="Times New Roman"/>
-          <w:sz w:val="28"/>
-          <w:szCs w:val="28"/>
-        </w:rPr>
-      </w:pPr>
-    </w:p>
-    <w:p>
-      <w:pPr>
-        <w:spacing w:after="0" w:line="240" w:lineRule="auto"/>
-        <w:contextualSpacing/>
-        <w:jc w:val="center"/>
-        <w:rPr>
-          <w:rFonts w:ascii="Times New Roman" w:hAnsi="Times New Roman" w:cs="Times New Roman"/>
-          <w:sz w:val="28"/>
-          <w:szCs w:val="28"/>
-        </w:rPr>
-      </w:pPr>
-    </w:p>
-    <w:p>
-      <w:pPr>
-        <w:spacing w:after="0" w:line="240" w:lineRule="auto"/>
-        <w:contextualSpacing/>
-        <w:jc w:val="center"/>
         <w:rPr>
           <w:rFonts w:ascii="Times New Roman" w:hAnsi="Times New Roman" w:cs="Times New Roman"/>
           <w:sz w:val="28"/>
@@ -555,6 +436,7 @@
           <w:docPartUnique/>
         </w:docPartObj>
       </w:sdtPr>
+      <w:sdtEndPr/>
       <w:sdtContent>
         <w:p>
           <w:pPr>
@@ -1049,7 +931,7 @@
           <w:szCs w:val="28"/>
         </w:rPr>
         <w:sectPr>
-          <w:footerReference w:type="default" r:id="rId7"/>
+          <w:footerReference w:type="default" r:id="rId8"/>
           <w:pgSz w:w="12240" w:h="15840"/>
           <w:pgMar w:top="1440" w:right="1440" w:bottom="1440" w:left="1440" w:header="708" w:footer="708" w:gutter="0"/>
           <w:pgNumType w:start="1"/>
@@ -1426,7 +1308,7 @@
       <w:tblPr>
         <w:tblStyle w:val="TableGrid"/>
         <w:tblW w:w="0" w:type="auto"/>
-        <w:tblLook w:val="04A0"/>
+        <w:tblLook w:val="04A0" w:firstRow="1" w:lastRow="0" w:firstColumn="1" w:lastColumn="0" w:noHBand="0" w:noVBand="1"/>
       </w:tblPr>
       <w:tblGrid>
         <w:gridCol w:w="1915"/>
@@ -2145,7 +2027,7 @@
           <w:noProof/>
           <w:sz w:val="24"/>
           <w:szCs w:val="24"/>
-          <w:lang w:eastAsia="en-CA"/>
+          <w:lang w:val="en-US"/>
         </w:rPr>
         <w:drawing>
           <wp:inline distT="0" distB="0" distL="0" distR="0">
@@ -2165,7 +2047,7 @@
                     </pic:cNvPicPr>
                   </pic:nvPicPr>
                   <pic:blipFill>
-                    <a:blip r:embed="rId8" cstate="print"/>
+                    <a:blip r:embed="rId9" cstate="print"/>
                     <a:srcRect l="20994" t="9887" r="20192" b="10634"/>
                     <a:stretch>
                       <a:fillRect/>
@@ -2211,12 +2093,28 @@
           <w:noProof/>
           <w:sz w:val="24"/>
           <w:szCs w:val="24"/>
-          <w:lang w:eastAsia="en-CA"/>
+          <w:lang w:val="en-US"/>
         </w:rPr>
         <w:drawing>
-          <wp:inline distT="0" distB="0" distL="0" distR="0">
+          <wp:anchor distT="0" distB="0" distL="114300" distR="114300" simplePos="0" relativeHeight="251659776" behindDoc="1" locked="0" layoutInCell="1" allowOverlap="1" wp14:anchorId="558FFE3D" wp14:editId="10194B6C">
+            <wp:simplePos x="0" y="0"/>
+            <wp:positionH relativeFrom="column">
+              <wp:posOffset>22860</wp:posOffset>
+            </wp:positionH>
+            <wp:positionV relativeFrom="paragraph">
+              <wp:posOffset>3175</wp:posOffset>
+            </wp:positionV>
             <wp:extent cx="3581400" cy="2733675"/>
-            <wp:effectExtent l="19050" t="0" r="0" b="0"/>
+            <wp:effectExtent l="0" t="0" r="0" b="0"/>
+            <wp:wrapTight wrapText="bothSides">
+              <wp:wrapPolygon edited="0">
+                <wp:start x="0" y="0"/>
+                <wp:lineTo x="0" y="21525"/>
+                <wp:lineTo x="21485" y="21525"/>
+                <wp:lineTo x="21485" y="0"/>
+                <wp:lineTo x="0" y="0"/>
+              </wp:wrapPolygon>
+            </wp:wrapTight>
             <wp:docPr id="7" name="Picture 7"/>
             <wp:cNvGraphicFramePr>
               <a:graphicFrameLocks xmlns:a="http://schemas.openxmlformats.org/drawingml/2006/main" noChangeAspect="1"/>
@@ -2231,7 +2129,13 @@
                     </pic:cNvPicPr>
                   </pic:nvPicPr>
                   <pic:blipFill>
-                    <a:blip r:embed="rId9" cstate="print"/>
+                    <a:blip r:embed="rId10" cstate="print">
+                      <a:extLst>
+                        <a:ext uri="{28A0092B-C50C-407E-A947-70E740481C1C}">
+                          <a14:useLocalDpi xmlns:a14="http://schemas.microsoft.com/office/drawing/2010/main" val="0"/>
+                        </a:ext>
+                      </a:extLst>
+                    </a:blip>
                     <a:srcRect l="19231" t="8757" r="20513" b="10169"/>
                     <a:stretch>
                       <a:fillRect/>
@@ -2256,7 +2160,7 @@
                 </pic:pic>
               </a:graphicData>
             </a:graphic>
-          </wp:inline>
+          </wp:anchor>
         </w:drawing>
       </w:r>
     </w:p>
@@ -2274,23 +2178,57 @@
       <w:r>
         <w:rPr>
           <w:rFonts w:ascii="Times New Roman" w:hAnsi="Times New Roman" w:cs="Times New Roman"/>
+          <w:sz w:val="24"/>
+          <w:szCs w:val="24"/>
+          <w:u w:val="single"/>
+        </w:rPr>
+        <w:br w:type="textWrapping" w:clear="all"/>
+      </w:r>
+    </w:p>
+    <w:p>
+      <w:pPr>
+        <w:spacing w:after="0" w:line="240" w:lineRule="auto"/>
+        <w:contextualSpacing/>
+        <w:rPr>
+          <w:rFonts w:ascii="Times New Roman" w:hAnsi="Times New Roman" w:cs="Times New Roman"/>
+          <w:sz w:val="24"/>
+          <w:szCs w:val="24"/>
+        </w:rPr>
+      </w:pPr>
+      <w:r>
+        <w:rPr>
+          <w:rFonts w:ascii="Times New Roman" w:hAnsi="Times New Roman" w:cs="Times New Roman"/>
           <w:noProof/>
           <w:sz w:val="24"/>
           <w:szCs w:val="24"/>
-          <w:lang w:eastAsia="en-CA"/>
-        </w:rPr>
+          <w:lang w:val="en-US"/>
+        </w:rPr>
+        <w:lastRenderedPageBreak/>
         <w:drawing>
-          <wp:anchor distT="0" distB="0" distL="114300" distR="114300" simplePos="0" relativeHeight="251658240" behindDoc="0" locked="0" layoutInCell="1" allowOverlap="1">
+          <wp:anchor distT="0" distB="0" distL="114300" distR="114300" simplePos="0" relativeHeight="251657728" behindDoc="1" locked="0" layoutInCell="1" allowOverlap="1" wp14:anchorId="4314EBC2" wp14:editId="14A55044">
             <wp:simplePos x="0" y="0"/>
             <wp:positionH relativeFrom="column">
-              <wp:align>left</wp:align>
+              <wp:posOffset>1082040</wp:posOffset>
             </wp:positionH>
             <wp:positionV relativeFrom="paragraph">
-              <wp:align>top</wp:align>
+              <wp:posOffset>430530</wp:posOffset>
             </wp:positionV>
             <wp:extent cx="3524250" cy="2714625"/>
-            <wp:effectExtent l="95250" t="95250" r="95250" b="104775"/>
-            <wp:wrapSquare wrapText="bothSides"/>
+            <wp:effectExtent l="133350" t="133350" r="133350" b="142875"/>
+            <wp:wrapTight wrapText="bothSides">
+              <wp:wrapPolygon edited="0">
+                <wp:start x="10625" y="-1061"/>
+                <wp:lineTo x="-817" y="-758"/>
+                <wp:lineTo x="-817" y="21524"/>
+                <wp:lineTo x="-467" y="22737"/>
+                <wp:lineTo x="21950" y="22737"/>
+                <wp:lineTo x="22301" y="21221"/>
+                <wp:lineTo x="22417" y="-455"/>
+                <wp:lineTo x="21250" y="-758"/>
+                <wp:lineTo x="11092" y="-1061"/>
+                <wp:lineTo x="10625" y="-1061"/>
+              </wp:wrapPolygon>
+            </wp:wrapTight>
             <wp:docPr id="10" name="Picture 10"/>
             <wp:cNvGraphicFramePr>
               <a:graphicFrameLocks xmlns:a="http://schemas.openxmlformats.org/drawingml/2006/main" noChangeAspect="1"/>
@@ -2305,7 +2243,7 @@
                     </pic:cNvPicPr>
                   </pic:nvPicPr>
                   <pic:blipFill>
-                    <a:blip r:embed="rId10" cstate="print"/>
+                    <a:blip r:embed="rId11" cstate="print"/>
                     <a:srcRect l="20513" t="9397" r="20192" b="12663"/>
                     <a:stretch>
                       <a:fillRect/>
@@ -2359,30 +2297,10 @@
       <w:r>
         <w:rPr>
           <w:rFonts w:ascii="Times New Roman" w:hAnsi="Times New Roman" w:cs="Times New Roman"/>
-          <w:sz w:val="24"/>
-          <w:szCs w:val="24"/>
-          <w:u w:val="single"/>
-        </w:rPr>
-        <w:br w:type="textWrapping" w:clear="all"/>
-      </w:r>
-    </w:p>
-    <w:p>
-      <w:pPr>
-        <w:spacing w:after="0" w:line="240" w:lineRule="auto"/>
-        <w:contextualSpacing/>
-        <w:rPr>
-          <w:rFonts w:ascii="Times New Roman" w:hAnsi="Times New Roman" w:cs="Times New Roman"/>
-          <w:sz w:val="24"/>
-          <w:szCs w:val="24"/>
-        </w:rPr>
-      </w:pPr>
-      <w:r>
-        <w:rPr>
-          <w:rFonts w:ascii="Times New Roman" w:hAnsi="Times New Roman" w:cs="Times New Roman"/>
           <w:noProof/>
           <w:sz w:val="24"/>
           <w:szCs w:val="24"/>
-          <w:lang w:eastAsia="en-CA"/>
+          <w:lang w:val="en-US"/>
         </w:rPr>
         <w:drawing>
           <wp:inline distT="0" distB="0" distL="0" distR="0">
@@ -2397,71 +2315,6 @@
                 <pic:pic xmlns:pic="http://schemas.openxmlformats.org/drawingml/2006/picture">
                   <pic:nvPicPr>
                     <pic:cNvPr id="0" name="Picture 13"/>
-                    <pic:cNvPicPr>
-                      <a:picLocks noChangeAspect="1" noChangeArrowheads="1"/>
-                    </pic:cNvPicPr>
-                  </pic:nvPicPr>
-                  <pic:blipFill>
-                    <a:blip r:embed="rId11" cstate="print"/>
-                    <a:srcRect/>
-                    <a:stretch>
-                      <a:fillRect/>
-                    </a:stretch>
-                  </pic:blipFill>
-                  <pic:spPr bwMode="auto">
-                    <a:xfrm>
-                      <a:off x="0" y="0"/>
-                      <a:ext cx="5943600" cy="3341643"/>
-                    </a:xfrm>
-                    <a:prstGeom prst="rect">
-                      <a:avLst/>
-                    </a:prstGeom>
-                    <a:noFill/>
-                    <a:ln w="9525">
-                      <a:noFill/>
-                      <a:miter lim="800000"/>
-                      <a:headEnd/>
-                      <a:tailEnd/>
-                    </a:ln>
-                  </pic:spPr>
-                </pic:pic>
-              </a:graphicData>
-            </a:graphic>
-          </wp:inline>
-        </w:drawing>
-      </w:r>
-    </w:p>
-    <w:p>
-      <w:pPr>
-        <w:spacing w:after="0" w:line="240" w:lineRule="auto"/>
-        <w:contextualSpacing/>
-        <w:rPr>
-          <w:rFonts w:ascii="Times New Roman" w:hAnsi="Times New Roman" w:cs="Times New Roman"/>
-          <w:sz w:val="24"/>
-          <w:szCs w:val="24"/>
-        </w:rPr>
-      </w:pPr>
-      <w:r>
-        <w:rPr>
-          <w:rFonts w:ascii="Times New Roman" w:hAnsi="Times New Roman" w:cs="Times New Roman"/>
-          <w:noProof/>
-          <w:sz w:val="24"/>
-          <w:szCs w:val="24"/>
-          <w:lang w:eastAsia="en-CA"/>
-        </w:rPr>
-        <w:drawing>
-          <wp:inline distT="0" distB="0" distL="0" distR="0">
-            <wp:extent cx="5943600" cy="3341643"/>
-            <wp:effectExtent l="19050" t="0" r="0" b="0"/>
-            <wp:docPr id="16" name="Picture 16"/>
-            <wp:cNvGraphicFramePr>
-              <a:graphicFrameLocks xmlns:a="http://schemas.openxmlformats.org/drawingml/2006/main" noChangeAspect="1"/>
-            </wp:cNvGraphicFramePr>
-            <a:graphic xmlns:a="http://schemas.openxmlformats.org/drawingml/2006/main">
-              <a:graphicData uri="http://schemas.openxmlformats.org/drawingml/2006/picture">
-                <pic:pic xmlns:pic="http://schemas.openxmlformats.org/drawingml/2006/picture">
-                  <pic:nvPicPr>
-                    <pic:cNvPr id="0" name="Picture 16"/>
                     <pic:cNvPicPr>
                       <a:picLocks noChangeAspect="1" noChangeArrowheads="1"/>
                     </pic:cNvPicPr>
@@ -2504,6 +2357,71 @@
           <w:rFonts w:ascii="Times New Roman" w:hAnsi="Times New Roman" w:cs="Times New Roman"/>
           <w:sz w:val="24"/>
           <w:szCs w:val="24"/>
+        </w:rPr>
+      </w:pPr>
+      <w:r>
+        <w:rPr>
+          <w:rFonts w:ascii="Times New Roman" w:hAnsi="Times New Roman" w:cs="Times New Roman"/>
+          <w:noProof/>
+          <w:sz w:val="24"/>
+          <w:szCs w:val="24"/>
+          <w:lang w:val="en-US"/>
+        </w:rPr>
+        <w:drawing>
+          <wp:inline distT="0" distB="0" distL="0" distR="0">
+            <wp:extent cx="5943600" cy="3341643"/>
+            <wp:effectExtent l="19050" t="0" r="0" b="0"/>
+            <wp:docPr id="16" name="Picture 16"/>
+            <wp:cNvGraphicFramePr>
+              <a:graphicFrameLocks xmlns:a="http://schemas.openxmlformats.org/drawingml/2006/main" noChangeAspect="1"/>
+            </wp:cNvGraphicFramePr>
+            <a:graphic xmlns:a="http://schemas.openxmlformats.org/drawingml/2006/main">
+              <a:graphicData uri="http://schemas.openxmlformats.org/drawingml/2006/picture">
+                <pic:pic xmlns:pic="http://schemas.openxmlformats.org/drawingml/2006/picture">
+                  <pic:nvPicPr>
+                    <pic:cNvPr id="0" name="Picture 16"/>
+                    <pic:cNvPicPr>
+                      <a:picLocks noChangeAspect="1" noChangeArrowheads="1"/>
+                    </pic:cNvPicPr>
+                  </pic:nvPicPr>
+                  <pic:blipFill>
+                    <a:blip r:embed="rId13" cstate="print"/>
+                    <a:srcRect/>
+                    <a:stretch>
+                      <a:fillRect/>
+                    </a:stretch>
+                  </pic:blipFill>
+                  <pic:spPr bwMode="auto">
+                    <a:xfrm>
+                      <a:off x="0" y="0"/>
+                      <a:ext cx="5943600" cy="3341643"/>
+                    </a:xfrm>
+                    <a:prstGeom prst="rect">
+                      <a:avLst/>
+                    </a:prstGeom>
+                    <a:noFill/>
+                    <a:ln w="9525">
+                      <a:noFill/>
+                      <a:miter lim="800000"/>
+                      <a:headEnd/>
+                      <a:tailEnd/>
+                    </a:ln>
+                  </pic:spPr>
+                </pic:pic>
+              </a:graphicData>
+            </a:graphic>
+          </wp:inline>
+        </w:drawing>
+      </w:r>
+    </w:p>
+    <w:p>
+      <w:pPr>
+        <w:spacing w:after="0" w:line="240" w:lineRule="auto"/>
+        <w:contextualSpacing/>
+        <w:rPr>
+          <w:rFonts w:ascii="Times New Roman" w:hAnsi="Times New Roman" w:cs="Times New Roman"/>
+          <w:sz w:val="24"/>
+          <w:szCs w:val="24"/>
           <w:u w:val="single"/>
         </w:rPr>
       </w:pPr>
@@ -2524,12 +2442,67 @@
           <w:color w:val="auto"/>
           <w:u w:val="single"/>
         </w:rPr>
+        <w:lastRenderedPageBreak/>
         <w:t>Branding:</w:t>
       </w:r>
       <w:bookmarkEnd w:id="5"/>
     </w:p>
+    <w:p>
+      <w:r>
+        <w:rPr>
+          <w:rFonts w:ascii="Times New Roman" w:hAnsi="Times New Roman" w:cs="Times New Roman"/>
+          <w:noProof/>
+          <w:sz w:val="28"/>
+          <w:szCs w:val="28"/>
+          <w:lang w:val="en-US"/>
+        </w:rPr>
+        <w:drawing>
+          <wp:inline distT="0" distB="0" distL="0" distR="0" wp14:anchorId="00B22000" wp14:editId="4C8260AA">
+            <wp:extent cx="2444872" cy="2240280"/>
+            <wp:effectExtent l="0" t="0" r="0" b="0"/>
+            <wp:docPr id="2" name="Picture 2"/>
+            <wp:cNvGraphicFramePr>
+              <a:graphicFrameLocks xmlns:a="http://schemas.openxmlformats.org/drawingml/2006/main" noChangeAspect="1"/>
+            </wp:cNvGraphicFramePr>
+            <a:graphic xmlns:a="http://schemas.openxmlformats.org/drawingml/2006/main">
+              <a:graphicData uri="http://schemas.openxmlformats.org/drawingml/2006/picture">
+                <pic:pic xmlns:pic="http://schemas.openxmlformats.org/drawingml/2006/picture">
+                  <pic:nvPicPr>
+                    <pic:cNvPr id="1" name="logo.png"/>
+                    <pic:cNvPicPr/>
+                  </pic:nvPicPr>
+                  <pic:blipFill>
+                    <a:blip r:embed="rId7">
+                      <a:extLst>
+                        <a:ext uri="{28A0092B-C50C-407E-A947-70E740481C1C}">
+                          <a14:useLocalDpi xmlns:a14="http://schemas.microsoft.com/office/drawing/2010/main" val="0"/>
+                        </a:ext>
+                      </a:extLst>
+                    </a:blip>
+                    <a:stretch>
+                      <a:fillRect/>
+                    </a:stretch>
+                  </pic:blipFill>
+                  <pic:spPr>
+                    <a:xfrm>
+                      <a:off x="0" y="0"/>
+                      <a:ext cx="2472263" cy="2265379"/>
+                    </a:xfrm>
+                    <a:prstGeom prst="rect">
+                      <a:avLst/>
+                    </a:prstGeom>
+                  </pic:spPr>
+                </pic:pic>
+              </a:graphicData>
+            </a:graphic>
+          </wp:inline>
+        </w:drawing>
+      </w:r>
+      <w:bookmarkStart w:id="6" w:name="_GoBack"/>
+      <w:bookmarkEnd w:id="6"/>
+    </w:p>
     <w:sectPr>
-      <w:footerReference w:type="default" r:id="rId13"/>
+      <w:footerReference w:type="default" r:id="rId14"/>
       <w:pgSz w:w="12240" w:h="15840"/>
       <w:pgMar w:top="1440" w:right="1440" w:bottom="1440" w:left="1440" w:header="708" w:footer="708" w:gutter="0"/>
       <w:pgNumType w:start="1"/>
@@ -2541,7 +2514,7 @@
 </file>
 
 <file path=word/endnotes.xml><?xml version="1.0" encoding="utf-8"?>
-<w:endnotes xmlns:ve="http://schemas.openxmlformats.org/markup-compatibility/2006" xmlns:o="urn:schemas-microsoft-com:office:office" xmlns:r="http://schemas.openxmlformats.org/officeDocument/2006/relationships" xmlns:m="http://schemas.openxmlformats.org/officeDocument/2006/math" xmlns:v="urn:schemas-microsoft-com:vml" xmlns:wp="http://schemas.openxmlformats.org/drawingml/2006/wordprocessingDrawing" xmlns:w10="urn:schemas-microsoft-com:office:word" xmlns:w="http://schemas.openxmlformats.org/wordprocessingml/2006/main" xmlns:wne="http://schemas.microsoft.com/office/word/2006/wordml">
+<w:endnotes xmlns:wpc="http://schemas.microsoft.com/office/word/2010/wordprocessingCanvas" xmlns:mc="http://schemas.openxmlformats.org/markup-compatibility/2006" xmlns:o="urn:schemas-microsoft-com:office:office" xmlns:r="http://schemas.openxmlformats.org/officeDocument/2006/relationships" xmlns:m="http://schemas.openxmlformats.org/officeDocument/2006/math" xmlns:v="urn:schemas-microsoft-com:vml" xmlns:wp14="http://schemas.microsoft.com/office/word/2010/wordprocessingDrawing" xmlns:wp="http://schemas.openxmlformats.org/drawingml/2006/wordprocessingDrawing" xmlns:w10="urn:schemas-microsoft-com:office:word" xmlns:w="http://schemas.openxmlformats.org/wordprocessingml/2006/main" xmlns:w14="http://schemas.microsoft.com/office/word/2010/wordml" xmlns:w15="http://schemas.microsoft.com/office/word/2012/wordml" xmlns:wpg="http://schemas.microsoft.com/office/word/2010/wordprocessingGroup" xmlns:wpi="http://schemas.microsoft.com/office/word/2010/wordprocessingInk" xmlns:wne="http://schemas.microsoft.com/office/word/2006/wordml" xmlns:wps="http://schemas.microsoft.com/office/word/2010/wordprocessingShape" mc:Ignorable="w14 w15 wp14">
   <w:endnote w:type="separator" w:id="-1">
     <w:p>
       <w:pPr>
@@ -2566,7 +2539,7 @@
 </file>
 
 <file path=word/footer1.xml><?xml version="1.0" encoding="utf-8"?>
-<w:ftr xmlns:ve="http://schemas.openxmlformats.org/markup-compatibility/2006" xmlns:o="urn:schemas-microsoft-com:office:office" xmlns:r="http://schemas.openxmlformats.org/officeDocument/2006/relationships" xmlns:m="http://schemas.openxmlformats.org/officeDocument/2006/math" xmlns:v="urn:schemas-microsoft-com:vml" xmlns:wp="http://schemas.openxmlformats.org/drawingml/2006/wordprocessingDrawing" xmlns:w10="urn:schemas-microsoft-com:office:word" xmlns:w="http://schemas.openxmlformats.org/wordprocessingml/2006/main" xmlns:wne="http://schemas.microsoft.com/office/word/2006/wordml">
+<w:ftr xmlns:wpc="http://schemas.microsoft.com/office/word/2010/wordprocessingCanvas" xmlns:mc="http://schemas.openxmlformats.org/markup-compatibility/2006" xmlns:o="urn:schemas-microsoft-com:office:office" xmlns:r="http://schemas.openxmlformats.org/officeDocument/2006/relationships" xmlns:m="http://schemas.openxmlformats.org/officeDocument/2006/math" xmlns:v="urn:schemas-microsoft-com:vml" xmlns:wp14="http://schemas.microsoft.com/office/word/2010/wordprocessingDrawing" xmlns:wp="http://schemas.openxmlformats.org/drawingml/2006/wordprocessingDrawing" xmlns:w10="urn:schemas-microsoft-com:office:word" xmlns:w="http://schemas.openxmlformats.org/wordprocessingml/2006/main" xmlns:w14="http://schemas.microsoft.com/office/word/2010/wordml" xmlns:w15="http://schemas.microsoft.com/office/word/2012/wordml" xmlns:wpg="http://schemas.microsoft.com/office/word/2010/wordprocessingGroup" xmlns:wpi="http://schemas.microsoft.com/office/word/2010/wordprocessingInk" xmlns:wne="http://schemas.microsoft.com/office/word/2006/wordml" xmlns:wps="http://schemas.microsoft.com/office/word/2010/wordprocessingShape" mc:Ignorable="w14 w15 wp14">
   <w:p>
     <w:pPr>
       <w:pStyle w:val="Footer"/>
@@ -2582,7 +2555,7 @@
 </file>
 
 <file path=word/footer2.xml><?xml version="1.0" encoding="utf-8"?>
-<w:ftr xmlns:ve="http://schemas.openxmlformats.org/markup-compatibility/2006" xmlns:o="urn:schemas-microsoft-com:office:office" xmlns:r="http://schemas.openxmlformats.org/officeDocument/2006/relationships" xmlns:m="http://schemas.openxmlformats.org/officeDocument/2006/math" xmlns:v="urn:schemas-microsoft-com:vml" xmlns:wp="http://schemas.openxmlformats.org/drawingml/2006/wordprocessingDrawing" xmlns:w10="urn:schemas-microsoft-com:office:word" xmlns:w="http://schemas.openxmlformats.org/wordprocessingml/2006/main" xmlns:wne="http://schemas.microsoft.com/office/word/2006/wordml">
+<w:ftr xmlns:wpc="http://schemas.microsoft.com/office/word/2010/wordprocessingCanvas" xmlns:mc="http://schemas.openxmlformats.org/markup-compatibility/2006" xmlns:o="urn:schemas-microsoft-com:office:office" xmlns:r="http://schemas.openxmlformats.org/officeDocument/2006/relationships" xmlns:m="http://schemas.openxmlformats.org/officeDocument/2006/math" xmlns:v="urn:schemas-microsoft-com:vml" xmlns:wp14="http://schemas.microsoft.com/office/word/2010/wordprocessingDrawing" xmlns:wp="http://schemas.openxmlformats.org/drawingml/2006/wordprocessingDrawing" xmlns:w10="urn:schemas-microsoft-com:office:word" xmlns:w="http://schemas.openxmlformats.org/wordprocessingml/2006/main" xmlns:w14="http://schemas.microsoft.com/office/word/2010/wordml" xmlns:w15="http://schemas.microsoft.com/office/word/2012/wordml" xmlns:wpg="http://schemas.microsoft.com/office/word/2010/wordprocessingGroup" xmlns:wpi="http://schemas.microsoft.com/office/word/2010/wordprocessingInk" xmlns:wne="http://schemas.microsoft.com/office/word/2006/wordml" xmlns:wps="http://schemas.microsoft.com/office/word/2010/wordprocessingShape" mc:Ignorable="w14 w15 wp14">
   <w:sdt>
     <w:sdtPr>
       <w:id w:val="11173652"/>
@@ -2591,20 +2564,34 @@
         <w:docPartUnique/>
       </w:docPartObj>
     </w:sdtPr>
+    <w:sdtEndPr/>
     <w:sdtContent>
       <w:p>
         <w:pPr>
           <w:pStyle w:val="Footer"/>
           <w:jc w:val="right"/>
         </w:pPr>
-        <w:fldSimple w:instr=" PAGE   \* MERGEFORMAT ">
-          <w:r>
-            <w:rPr>
-              <w:noProof/>
-            </w:rPr>
-            <w:t>3</w:t>
-          </w:r>
-        </w:fldSimple>
+        <w:r>
+          <w:fldChar w:fldCharType="begin"/>
+        </w:r>
+        <w:r>
+          <w:instrText xml:space="preserve"> PAGE   \* MERGEFORMAT </w:instrText>
+        </w:r>
+        <w:r>
+          <w:fldChar w:fldCharType="separate"/>
+        </w:r>
+        <w:r>
+          <w:rPr>
+            <w:noProof/>
+          </w:rPr>
+          <w:t>4</w:t>
+        </w:r>
+        <w:r>
+          <w:rPr>
+            <w:noProof/>
+          </w:rPr>
+          <w:fldChar w:fldCharType="end"/>
+        </w:r>
       </w:p>
     </w:sdtContent>
   </w:sdt>
@@ -2617,7 +2604,7 @@
 </file>
 
 <file path=word/footnotes.xml><?xml version="1.0" encoding="utf-8"?>
-<w:footnotes xmlns:ve="http://schemas.openxmlformats.org/markup-compatibility/2006" xmlns:o="urn:schemas-microsoft-com:office:office" xmlns:r="http://schemas.openxmlformats.org/officeDocument/2006/relationships" xmlns:m="http://schemas.openxmlformats.org/officeDocument/2006/math" xmlns:v="urn:schemas-microsoft-com:vml" xmlns:wp="http://schemas.openxmlformats.org/drawingml/2006/wordprocessingDrawing" xmlns:w10="urn:schemas-microsoft-com:office:word" xmlns:w="http://schemas.openxmlformats.org/wordprocessingml/2006/main" xmlns:wne="http://schemas.microsoft.com/office/word/2006/wordml">
+<w:footnotes xmlns:wpc="http://schemas.microsoft.com/office/word/2010/wordprocessingCanvas" xmlns:mc="http://schemas.openxmlformats.org/markup-compatibility/2006" xmlns:o="urn:schemas-microsoft-com:office:office" xmlns:r="http://schemas.openxmlformats.org/officeDocument/2006/relationships" xmlns:m="http://schemas.openxmlformats.org/officeDocument/2006/math" xmlns:v="urn:schemas-microsoft-com:vml" xmlns:wp14="http://schemas.microsoft.com/office/word/2010/wordprocessingDrawing" xmlns:wp="http://schemas.openxmlformats.org/drawingml/2006/wordprocessingDrawing" xmlns:w10="urn:schemas-microsoft-com:office:word" xmlns:w="http://schemas.openxmlformats.org/wordprocessingml/2006/main" xmlns:w14="http://schemas.microsoft.com/office/word/2010/wordml" xmlns:w15="http://schemas.microsoft.com/office/word/2012/wordml" xmlns:wpg="http://schemas.microsoft.com/office/word/2010/wordprocessingGroup" xmlns:wpi="http://schemas.microsoft.com/office/word/2010/wordprocessingInk" xmlns:wne="http://schemas.microsoft.com/office/word/2006/wordml" xmlns:wps="http://schemas.microsoft.com/office/word/2010/wordprocessingShape" mc:Ignorable="w14 w15 wp14">
   <w:footnote w:type="separator" w:id="-1">
     <w:p>
       <w:pPr>
@@ -2642,7 +2629,7 @@
 </file>
 
 <file path=word/styles.xml><?xml version="1.0" encoding="utf-8"?>
-<w:styles xmlns:r="http://schemas.openxmlformats.org/officeDocument/2006/relationships" xmlns:w="http://schemas.openxmlformats.org/wordprocessingml/2006/main">
+<w:styles xmlns:mc="http://schemas.openxmlformats.org/markup-compatibility/2006" xmlns:r="http://schemas.openxmlformats.org/officeDocument/2006/relationships" xmlns:w="http://schemas.openxmlformats.org/wordprocessingml/2006/main" xmlns:w14="http://schemas.microsoft.com/office/word/2010/wordml" xmlns:w15="http://schemas.microsoft.com/office/word/2012/wordml" mc:Ignorable="w14 w15">
   <w:docDefaults>
     <w:rPrDefault>
       <w:rPr>
@@ -2658,144 +2645,378 @@
       </w:pPr>
     </w:pPrDefault>
   </w:docDefaults>
-  <w:latentStyles w:defLockedState="0" w:defUIPriority="99" w:defSemiHidden="1" w:defUnhideWhenUsed="1" w:defQFormat="0" w:count="267">
-    <w:lsdException w:name="Normal" w:semiHidden="0" w:uiPriority="0" w:unhideWhenUsed="0" w:qFormat="1"/>
-    <w:lsdException w:name="heading 1" w:semiHidden="0" w:uiPriority="9" w:unhideWhenUsed="0" w:qFormat="1"/>
-    <w:lsdException w:name="heading 2" w:uiPriority="9" w:qFormat="1"/>
-    <w:lsdException w:name="heading 3" w:uiPriority="9" w:qFormat="1"/>
-    <w:lsdException w:name="heading 4" w:uiPriority="9" w:qFormat="1"/>
-    <w:lsdException w:name="heading 5" w:uiPriority="9" w:qFormat="1"/>
-    <w:lsdException w:name="heading 6" w:uiPriority="9" w:qFormat="1"/>
-    <w:lsdException w:name="heading 7" w:uiPriority="9" w:qFormat="1"/>
-    <w:lsdException w:name="heading 8" w:uiPriority="9" w:qFormat="1"/>
-    <w:lsdException w:name="heading 9" w:uiPriority="9" w:qFormat="1"/>
-    <w:lsdException w:name="toc 1" w:uiPriority="39"/>
-    <w:lsdException w:name="toc 2" w:uiPriority="39"/>
-    <w:lsdException w:name="toc 3" w:uiPriority="39"/>
-    <w:lsdException w:name="toc 4" w:uiPriority="39"/>
-    <w:lsdException w:name="toc 5" w:uiPriority="39"/>
-    <w:lsdException w:name="toc 6" w:uiPriority="39"/>
-    <w:lsdException w:name="toc 7" w:uiPriority="39"/>
-    <w:lsdException w:name="toc 8" w:uiPriority="39"/>
-    <w:lsdException w:name="toc 9" w:uiPriority="39"/>
-    <w:lsdException w:name="caption" w:uiPriority="35" w:qFormat="1"/>
-    <w:lsdException w:name="Title" w:semiHidden="0" w:uiPriority="10" w:unhideWhenUsed="0" w:qFormat="1"/>
-    <w:lsdException w:name="Default Paragraph Font" w:uiPriority="1"/>
-    <w:lsdException w:name="Subtitle" w:semiHidden="0" w:uiPriority="11" w:unhideWhenUsed="0" w:qFormat="1"/>
-    <w:lsdException w:name="Strong" w:semiHidden="0" w:uiPriority="22" w:unhideWhenUsed="0" w:qFormat="1"/>
-    <w:lsdException w:name="Emphasis" w:semiHidden="0" w:uiPriority="20" w:unhideWhenUsed="0" w:qFormat="1"/>
-    <w:lsdException w:name="Table Grid" w:semiHidden="0" w:uiPriority="59" w:unhideWhenUsed="0"/>
-    <w:lsdException w:name="Placeholder Text" w:unhideWhenUsed="0"/>
-    <w:lsdException w:name="No Spacing" w:semiHidden="0" w:uiPriority="1" w:unhideWhenUsed="0" w:qFormat="1"/>
-    <w:lsdException w:name="Light Shading" w:semiHidden="0" w:uiPriority="60" w:unhideWhenUsed="0"/>
-    <w:lsdException w:name="Light List" w:semiHidden="0" w:uiPriority="61" w:unhideWhenUsed="0"/>
-    <w:lsdException w:name="Light Grid" w:semiHidden="0" w:uiPriority="62" w:unhideWhenUsed="0"/>
-    <w:lsdException w:name="Medium Shading 1" w:semiHidden="0" w:uiPriority="63" w:unhideWhenUsed="0"/>
-    <w:lsdException w:name="Medium Shading 2" w:semiHidden="0" w:uiPriority="64" w:unhideWhenUsed="0"/>
-    <w:lsdException w:name="Medium List 1" w:semiHidden="0" w:uiPriority="65" w:unhideWhenUsed="0"/>
-    <w:lsdException w:name="Medium List 2" w:semiHidden="0" w:uiPriority="66" w:unhideWhenUsed="0"/>
-    <w:lsdException w:name="Medium Grid 1" w:semiHidden="0" w:uiPriority="67" w:unhideWhenUsed="0"/>
-    <w:lsdException w:name="Medium Grid 2" w:semiHidden="0" w:uiPriority="68" w:unhideWhenUsed="0"/>
-    <w:lsdException w:name="Medium Grid 3" w:semiHidden="0" w:uiPriority="69" w:unhideWhenUsed="0"/>
-    <w:lsdException w:name="Dark List" w:semiHidden="0" w:uiPriority="70" w:unhideWhenUsed="0"/>
-    <w:lsdException w:name="Colorful Shading" w:semiHidden="0" w:uiPriority="71" w:unhideWhenUsed="0"/>
-    <w:lsdException w:name="Colorful List" w:semiHidden="0" w:uiPriority="72" w:unhideWhenUsed="0"/>
-    <w:lsdException w:name="Colorful Grid" w:semiHidden="0" w:uiPriority="73" w:unhideWhenUsed="0"/>
-    <w:lsdException w:name="Light Shading Accent 1" w:semiHidden="0" w:uiPriority="60" w:unhideWhenUsed="0"/>
-    <w:lsdException w:name="Light List Accent 1" w:semiHidden="0" w:uiPriority="61" w:unhideWhenUsed="0"/>
-    <w:lsdException w:name="Light Grid Accent 1" w:semiHidden="0" w:uiPriority="62" w:unhideWhenUsed="0"/>
-    <w:lsdException w:name="Medium Shading 1 Accent 1" w:semiHidden="0" w:uiPriority="63" w:unhideWhenUsed="0"/>
-    <w:lsdException w:name="Medium Shading 2 Accent 1" w:semiHidden="0" w:uiPriority="64" w:unhideWhenUsed="0"/>
-    <w:lsdException w:name="Medium List 1 Accent 1" w:semiHidden="0" w:uiPriority="65" w:unhideWhenUsed="0"/>
-    <w:lsdException w:name="Revision" w:unhideWhenUsed="0"/>
-    <w:lsdException w:name="List Paragraph" w:semiHidden="0" w:uiPriority="34" w:unhideWhenUsed="0" w:qFormat="1"/>
-    <w:lsdException w:name="Quote" w:semiHidden="0" w:uiPriority="29" w:unhideWhenUsed="0" w:qFormat="1"/>
-    <w:lsdException w:name="Intense Quote" w:semiHidden="0" w:uiPriority="30" w:unhideWhenUsed="0" w:qFormat="1"/>
-    <w:lsdException w:name="Medium List 2 Accent 1" w:semiHidden="0" w:uiPriority="66" w:unhideWhenUsed="0"/>
-    <w:lsdException w:name="Medium Grid 1 Accent 1" w:semiHidden="0" w:uiPriority="67" w:unhideWhenUsed="0"/>
-    <w:lsdException w:name="Medium Grid 2 Accent 1" w:semiHidden="0" w:uiPriority="68" w:unhideWhenUsed="0"/>
-    <w:lsdException w:name="Medium Grid 3 Accent 1" w:semiHidden="0" w:uiPriority="69" w:unhideWhenUsed="0"/>
-    <w:lsdException w:name="Dark List Accent 1" w:semiHidden="0" w:uiPriority="70" w:unhideWhenUsed="0"/>
-    <w:lsdException w:name="Colorful Shading Accent 1" w:semiHidden="0" w:uiPriority="71" w:unhideWhenUsed="0"/>
-    <w:lsdException w:name="Colorful List Accent 1" w:semiHidden="0" w:uiPriority="72" w:unhideWhenUsed="0"/>
-    <w:lsdException w:name="Colorful Grid Accent 1" w:semiHidden="0" w:uiPriority="73" w:unhideWhenUsed="0"/>
-    <w:lsdException w:name="Light Shading Accent 2" w:semiHidden="0" w:uiPriority="60" w:unhideWhenUsed="0"/>
-    <w:lsdException w:name="Light List Accent 2" w:semiHidden="0" w:uiPriority="61" w:unhideWhenUsed="0"/>
-    <w:lsdException w:name="Light Grid Accent 2" w:semiHidden="0" w:uiPriority="62" w:unhideWhenUsed="0"/>
-    <w:lsdException w:name="Medium Shading 1 Accent 2" w:semiHidden="0" w:uiPriority="63" w:unhideWhenUsed="0"/>
-    <w:lsdException w:name="Medium Shading 2 Accent 2" w:semiHidden="0" w:uiPriority="64" w:unhideWhenUsed="0"/>
-    <w:lsdException w:name="Medium List 1 Accent 2" w:semiHidden="0" w:uiPriority="65" w:unhideWhenUsed="0"/>
-    <w:lsdException w:name="Medium List 2 Accent 2" w:semiHidden="0" w:uiPriority="66" w:unhideWhenUsed="0"/>
-    <w:lsdException w:name="Medium Grid 1 Accent 2" w:semiHidden="0" w:uiPriority="67" w:unhideWhenUsed="0"/>
-    <w:lsdException w:name="Medium Grid 2 Accent 2" w:semiHidden="0" w:uiPriority="68" w:unhideWhenUsed="0"/>
-    <w:lsdException w:name="Medium Grid 3 Accent 2" w:semiHidden="0" w:uiPriority="69" w:unhideWhenUsed="0"/>
-    <w:lsdException w:name="Dark List Accent 2" w:semiHidden="0" w:uiPriority="70" w:unhideWhenUsed="0"/>
-    <w:lsdException w:name="Colorful Shading Accent 2" w:semiHidden="0" w:uiPriority="71" w:unhideWhenUsed="0"/>
-    <w:lsdException w:name="Colorful List Accent 2" w:semiHidden="0" w:uiPriority="72" w:unhideWhenUsed="0"/>
-    <w:lsdException w:name="Colorful Grid Accent 2" w:semiHidden="0" w:uiPriority="73" w:unhideWhenUsed="0"/>
-    <w:lsdException w:name="Light Shading Accent 3" w:semiHidden="0" w:uiPriority="60" w:unhideWhenUsed="0"/>
-    <w:lsdException w:name="Light List Accent 3" w:semiHidden="0" w:uiPriority="61" w:unhideWhenUsed="0"/>
-    <w:lsdException w:name="Light Grid Accent 3" w:semiHidden="0" w:uiPriority="62" w:unhideWhenUsed="0"/>
-    <w:lsdException w:name="Medium Shading 1 Accent 3" w:semiHidden="0" w:uiPriority="63" w:unhideWhenUsed="0"/>
-    <w:lsdException w:name="Medium Shading 2 Accent 3" w:semiHidden="0" w:uiPriority="64" w:unhideWhenUsed="0"/>
-    <w:lsdException w:name="Medium List 1 Accent 3" w:semiHidden="0" w:uiPriority="65" w:unhideWhenUsed="0"/>
-    <w:lsdException w:name="Medium List 2 Accent 3" w:semiHidden="0" w:uiPriority="66" w:unhideWhenUsed="0"/>
-    <w:lsdException w:name="Medium Grid 1 Accent 3" w:semiHidden="0" w:uiPriority="67" w:unhideWhenUsed="0"/>
-    <w:lsdException w:name="Medium Grid 2 Accent 3" w:semiHidden="0" w:uiPriority="68" w:unhideWhenUsed="0"/>
-    <w:lsdException w:name="Medium Grid 3 Accent 3" w:semiHidden="0" w:uiPriority="69" w:unhideWhenUsed="0"/>
-    <w:lsdException w:name="Dark List Accent 3" w:semiHidden="0" w:uiPriority="70" w:unhideWhenUsed="0"/>
-    <w:lsdException w:name="Colorful Shading Accent 3" w:semiHidden="0" w:uiPriority="71" w:unhideWhenUsed="0"/>
-    <w:lsdException w:name="Colorful List Accent 3" w:semiHidden="0" w:uiPriority="72" w:unhideWhenUsed="0"/>
-    <w:lsdException w:name="Colorful Grid Accent 3" w:semiHidden="0" w:uiPriority="73" w:unhideWhenUsed="0"/>
-    <w:lsdException w:name="Light Shading Accent 4" w:semiHidden="0" w:uiPriority="60" w:unhideWhenUsed="0"/>
-    <w:lsdException w:name="Light List Accent 4" w:semiHidden="0" w:uiPriority="61" w:unhideWhenUsed="0"/>
-    <w:lsdException w:name="Light Grid Accent 4" w:semiHidden="0" w:uiPriority="62" w:unhideWhenUsed="0"/>
-    <w:lsdException w:name="Medium Shading 1 Accent 4" w:semiHidden="0" w:uiPriority="63" w:unhideWhenUsed="0"/>
-    <w:lsdException w:name="Medium Shading 2 Accent 4" w:semiHidden="0" w:uiPriority="64" w:unhideWhenUsed="0"/>
-    <w:lsdException w:name="Medium List 1 Accent 4" w:semiHidden="0" w:uiPriority="65" w:unhideWhenUsed="0"/>
-    <w:lsdException w:name="Medium List 2 Accent 4" w:semiHidden="0" w:uiPriority="66" w:unhideWhenUsed="0"/>
-    <w:lsdException w:name="Medium Grid 1 Accent 4" w:semiHidden="0" w:uiPriority="67" w:unhideWhenUsed="0"/>
-    <w:lsdException w:name="Medium Grid 2 Accent 4" w:semiHidden="0" w:uiPriority="68" w:unhideWhenUsed="0"/>
-    <w:lsdException w:name="Medium Grid 3 Accent 4" w:semiHidden="0" w:uiPriority="69" w:unhideWhenUsed="0"/>
-    <w:lsdException w:name="Dark List Accent 4" w:semiHidden="0" w:uiPriority="70" w:unhideWhenUsed="0"/>
-    <w:lsdException w:name="Colorful Shading Accent 4" w:semiHidden="0" w:uiPriority="71" w:unhideWhenUsed="0"/>
-    <w:lsdException w:name="Colorful List Accent 4" w:semiHidden="0" w:uiPriority="72" w:unhideWhenUsed="0"/>
-    <w:lsdException w:name="Colorful Grid Accent 4" w:semiHidden="0" w:uiPriority="73" w:unhideWhenUsed="0"/>
-    <w:lsdException w:name="Light Shading Accent 5" w:semiHidden="0" w:uiPriority="60" w:unhideWhenUsed="0"/>
-    <w:lsdException w:name="Light List Accent 5" w:semiHidden="0" w:uiPriority="61" w:unhideWhenUsed="0"/>
-    <w:lsdException w:name="Light Grid Accent 5" w:semiHidden="0" w:uiPriority="62" w:unhideWhenUsed="0"/>
-    <w:lsdException w:name="Medium Shading 1 Accent 5" w:semiHidden="0" w:uiPriority="63" w:unhideWhenUsed="0"/>
-    <w:lsdException w:name="Medium Shading 2 Accent 5" w:semiHidden="0" w:uiPriority="64" w:unhideWhenUsed="0"/>
-    <w:lsdException w:name="Medium List 1 Accent 5" w:semiHidden="0" w:uiPriority="65" w:unhideWhenUsed="0"/>
-    <w:lsdException w:name="Medium List 2 Accent 5" w:semiHidden="0" w:uiPriority="66" w:unhideWhenUsed="0"/>
-    <w:lsdException w:name="Medium Grid 1 Accent 5" w:semiHidden="0" w:uiPriority="67" w:unhideWhenUsed="0"/>
-    <w:lsdException w:name="Medium Grid 2 Accent 5" w:semiHidden="0" w:uiPriority="68" w:unhideWhenUsed="0"/>
-    <w:lsdException w:name="Medium Grid 3 Accent 5" w:semiHidden="0" w:uiPriority="69" w:unhideWhenUsed="0"/>
-    <w:lsdException w:name="Dark List Accent 5" w:semiHidden="0" w:uiPriority="70" w:unhideWhenUsed="0"/>
-    <w:lsdException w:name="Colorful Shading Accent 5" w:semiHidden="0" w:uiPriority="71" w:unhideWhenUsed="0"/>
-    <w:lsdException w:name="Colorful List Accent 5" w:semiHidden="0" w:uiPriority="72" w:unhideWhenUsed="0"/>
-    <w:lsdException w:name="Colorful Grid Accent 5" w:semiHidden="0" w:uiPriority="73" w:unhideWhenUsed="0"/>
-    <w:lsdException w:name="Light Shading Accent 6" w:semiHidden="0" w:uiPriority="60" w:unhideWhenUsed="0"/>
-    <w:lsdException w:name="Light List Accent 6" w:semiHidden="0" w:uiPriority="61" w:unhideWhenUsed="0"/>
-    <w:lsdException w:name="Light Grid Accent 6" w:semiHidden="0" w:uiPriority="62" w:unhideWhenUsed="0"/>
-    <w:lsdException w:name="Medium Shading 1 Accent 6" w:semiHidden="0" w:uiPriority="63" w:unhideWhenUsed="0"/>
-    <w:lsdException w:name="Medium Shading 2 Accent 6" w:semiHidden="0" w:uiPriority="64" w:unhideWhenUsed="0"/>
-    <w:lsdException w:name="Medium List 1 Accent 6" w:semiHidden="0" w:uiPriority="65" w:unhideWhenUsed="0"/>
-    <w:lsdException w:name="Medium List 2 Accent 6" w:semiHidden="0" w:uiPriority="66" w:unhideWhenUsed="0"/>
-    <w:lsdException w:name="Medium Grid 1 Accent 6" w:semiHidden="0" w:uiPriority="67" w:unhideWhenUsed="0"/>
-    <w:lsdException w:name="Medium Grid 2 Accent 6" w:semiHidden="0" w:uiPriority="68" w:unhideWhenUsed="0"/>
-    <w:lsdException w:name="Medium Grid 3 Accent 6" w:semiHidden="0" w:uiPriority="69" w:unhideWhenUsed="0"/>
-    <w:lsdException w:name="Dark List Accent 6" w:semiHidden="0" w:uiPriority="70" w:unhideWhenUsed="0"/>
-    <w:lsdException w:name="Colorful Shading Accent 6" w:semiHidden="0" w:uiPriority="71" w:unhideWhenUsed="0"/>
-    <w:lsdException w:name="Colorful List Accent 6" w:semiHidden="0" w:uiPriority="72" w:unhideWhenUsed="0"/>
-    <w:lsdException w:name="Colorful Grid Accent 6" w:semiHidden="0" w:uiPriority="73" w:unhideWhenUsed="0"/>
-    <w:lsdException w:name="Subtle Emphasis" w:semiHidden="0" w:uiPriority="19" w:unhideWhenUsed="0" w:qFormat="1"/>
-    <w:lsdException w:name="Intense Emphasis" w:semiHidden="0" w:uiPriority="21" w:unhideWhenUsed="0" w:qFormat="1"/>
-    <w:lsdException w:name="Subtle Reference" w:semiHidden="0" w:uiPriority="31" w:unhideWhenUsed="0" w:qFormat="1"/>
-    <w:lsdException w:name="Intense Reference" w:semiHidden="0" w:uiPriority="32" w:unhideWhenUsed="0" w:qFormat="1"/>
-    <w:lsdException w:name="Book Title" w:semiHidden="0" w:uiPriority="33" w:unhideWhenUsed="0" w:qFormat="1"/>
-    <w:lsdException w:name="Bibliography" w:uiPriority="37"/>
-    <w:lsdException w:name="TOC Heading" w:uiPriority="39" w:qFormat="1"/>
+  <w:latentStyles w:defLockedState="0" w:defUIPriority="99" w:defSemiHidden="0" w:defUnhideWhenUsed="0" w:defQFormat="0" w:count="371">
+    <w:lsdException w:name="Normal" w:uiPriority="0" w:qFormat="1"/>
+    <w:lsdException w:name="heading 1" w:uiPriority="9" w:qFormat="1"/>
+    <w:lsdException w:name="heading 2" w:semiHidden="1" w:uiPriority="9" w:unhideWhenUsed="1" w:qFormat="1"/>
+    <w:lsdException w:name="heading 3" w:semiHidden="1" w:uiPriority="9" w:unhideWhenUsed="1" w:qFormat="1"/>
+    <w:lsdException w:name="heading 4" w:semiHidden="1" w:uiPriority="9" w:unhideWhenUsed="1" w:qFormat="1"/>
+    <w:lsdException w:name="heading 5" w:semiHidden="1" w:uiPriority="9" w:unhideWhenUsed="1" w:qFormat="1"/>
+    <w:lsdException w:name="heading 6" w:semiHidden="1" w:uiPriority="9" w:unhideWhenUsed="1" w:qFormat="1"/>
+    <w:lsdException w:name="heading 7" w:semiHidden="1" w:uiPriority="9" w:unhideWhenUsed="1" w:qFormat="1"/>
+    <w:lsdException w:name="heading 8" w:semiHidden="1" w:uiPriority="9" w:unhideWhenUsed="1" w:qFormat="1"/>
+    <w:lsdException w:name="heading 9" w:semiHidden="1" w:uiPriority="9" w:unhideWhenUsed="1" w:qFormat="1"/>
+    <w:lsdException w:name="index 1" w:semiHidden="1" w:unhideWhenUsed="1"/>
+    <w:lsdException w:name="index 2" w:semiHidden="1" w:unhideWhenUsed="1"/>
+    <w:lsdException w:name="index 3" w:semiHidden="1" w:unhideWhenUsed="1"/>
+    <w:lsdException w:name="index 4" w:semiHidden="1" w:unhideWhenUsed="1"/>
+    <w:lsdException w:name="index 5" w:semiHidden="1" w:unhideWhenUsed="1"/>
+    <w:lsdException w:name="index 6" w:semiHidden="1" w:unhideWhenUsed="1"/>
+    <w:lsdException w:name="index 7" w:semiHidden="1" w:unhideWhenUsed="1"/>
+    <w:lsdException w:name="index 8" w:semiHidden="1" w:unhideWhenUsed="1"/>
+    <w:lsdException w:name="index 9" w:semiHidden="1" w:unhideWhenUsed="1"/>
+    <w:lsdException w:name="toc 1" w:semiHidden="1" w:uiPriority="39" w:unhideWhenUsed="1"/>
+    <w:lsdException w:name="toc 2" w:semiHidden="1" w:uiPriority="39" w:unhideWhenUsed="1"/>
+    <w:lsdException w:name="toc 3" w:semiHidden="1" w:uiPriority="39" w:unhideWhenUsed="1"/>
+    <w:lsdException w:name="toc 4" w:semiHidden="1" w:uiPriority="39" w:unhideWhenUsed="1"/>
+    <w:lsdException w:name="toc 5" w:semiHidden="1" w:uiPriority="39" w:unhideWhenUsed="1"/>
+    <w:lsdException w:name="toc 6" w:semiHidden="1" w:uiPriority="39" w:unhideWhenUsed="1"/>
+    <w:lsdException w:name="toc 7" w:semiHidden="1" w:uiPriority="39" w:unhideWhenUsed="1"/>
+    <w:lsdException w:name="toc 8" w:semiHidden="1" w:uiPriority="39" w:unhideWhenUsed="1"/>
+    <w:lsdException w:name="toc 9" w:semiHidden="1" w:uiPriority="39" w:unhideWhenUsed="1"/>
+    <w:lsdException w:name="Normal Indent" w:semiHidden="1" w:unhideWhenUsed="1"/>
+    <w:lsdException w:name="footnote text" w:semiHidden="1" w:unhideWhenUsed="1"/>
+    <w:lsdException w:name="annotation text" w:semiHidden="1" w:unhideWhenUsed="1"/>
+    <w:lsdException w:name="header" w:semiHidden="1" w:unhideWhenUsed="1"/>
+    <w:lsdException w:name="footer" w:semiHidden="1" w:unhideWhenUsed="1"/>
+    <w:lsdException w:name="index heading" w:semiHidden="1" w:unhideWhenUsed="1"/>
+    <w:lsdException w:name="caption" w:semiHidden="1" w:uiPriority="35" w:unhideWhenUsed="1" w:qFormat="1"/>
+    <w:lsdException w:name="table of figures" w:semiHidden="1" w:unhideWhenUsed="1"/>
+    <w:lsdException w:name="envelope address" w:semiHidden="1" w:unhideWhenUsed="1"/>
+    <w:lsdException w:name="envelope return" w:semiHidden="1" w:unhideWhenUsed="1"/>
+    <w:lsdException w:name="footnote reference" w:semiHidden="1" w:unhideWhenUsed="1"/>
+    <w:lsdException w:name="annotation reference" w:semiHidden="1" w:unhideWhenUsed="1"/>
+    <w:lsdException w:name="line number" w:semiHidden="1" w:unhideWhenUsed="1"/>
+    <w:lsdException w:name="page number" w:semiHidden="1" w:unhideWhenUsed="1"/>
+    <w:lsdException w:name="endnote reference" w:semiHidden="1" w:unhideWhenUsed="1"/>
+    <w:lsdException w:name="endnote text" w:semiHidden="1" w:unhideWhenUsed="1"/>
+    <w:lsdException w:name="table of authorities" w:semiHidden="1" w:unhideWhenUsed="1"/>
+    <w:lsdException w:name="macro" w:semiHidden="1" w:unhideWhenUsed="1"/>
+    <w:lsdException w:name="toa heading" w:semiHidden="1" w:unhideWhenUsed="1"/>
+    <w:lsdException w:name="List" w:semiHidden="1" w:unhideWhenUsed="1"/>
+    <w:lsdException w:name="List Bullet" w:semiHidden="1" w:unhideWhenUsed="1"/>
+    <w:lsdException w:name="List Number" w:semiHidden="1" w:unhideWhenUsed="1"/>
+    <w:lsdException w:name="List 2" w:semiHidden="1" w:unhideWhenUsed="1"/>
+    <w:lsdException w:name="List 3" w:semiHidden="1" w:unhideWhenUsed="1"/>
+    <w:lsdException w:name="List 4" w:semiHidden="1" w:unhideWhenUsed="1"/>
+    <w:lsdException w:name="List 5" w:semiHidden="1" w:unhideWhenUsed="1"/>
+    <w:lsdException w:name="List Bullet 2" w:semiHidden="1" w:unhideWhenUsed="1"/>
+    <w:lsdException w:name="List Bullet 3" w:semiHidden="1" w:unhideWhenUsed="1"/>
+    <w:lsdException w:name="List Bullet 4" w:semiHidden="1" w:unhideWhenUsed="1"/>
+    <w:lsdException w:name="List Bullet 5" w:semiHidden="1" w:unhideWhenUsed="1"/>
+    <w:lsdException w:name="List Number 2" w:semiHidden="1" w:unhideWhenUsed="1"/>
+    <w:lsdException w:name="List Number 3" w:semiHidden="1" w:unhideWhenUsed="1"/>
+    <w:lsdException w:name="List Number 4" w:semiHidden="1" w:unhideWhenUsed="1"/>
+    <w:lsdException w:name="List Number 5" w:semiHidden="1" w:unhideWhenUsed="1"/>
+    <w:lsdException w:name="Title" w:uiPriority="10" w:qFormat="1"/>
+    <w:lsdException w:name="Closing" w:semiHidden="1" w:unhideWhenUsed="1"/>
+    <w:lsdException w:name="Signature" w:semiHidden="1" w:unhideWhenUsed="1"/>
+    <w:lsdException w:name="Default Paragraph Font" w:semiHidden="1" w:uiPriority="1" w:unhideWhenUsed="1"/>
+    <w:lsdException w:name="Body Text" w:semiHidden="1" w:unhideWhenUsed="1"/>
+    <w:lsdException w:name="Body Text Indent" w:semiHidden="1" w:unhideWhenUsed="1"/>
+    <w:lsdException w:name="List Continue" w:semiHidden="1" w:unhideWhenUsed="1"/>
+    <w:lsdException w:name="List Continue 2" w:semiHidden="1" w:unhideWhenUsed="1"/>
+    <w:lsdException w:name="List Continue 3" w:semiHidden="1" w:unhideWhenUsed="1"/>
+    <w:lsdException w:name="List Continue 4" w:semiHidden="1" w:unhideWhenUsed="1"/>
+    <w:lsdException w:name="List Continue 5" w:semiHidden="1" w:unhideWhenUsed="1"/>
+    <w:lsdException w:name="Message Header" w:semiHidden="1" w:unhideWhenUsed="1"/>
+    <w:lsdException w:name="Subtitle" w:uiPriority="11" w:qFormat="1"/>
+    <w:lsdException w:name="Salutation" w:semiHidden="1" w:unhideWhenUsed="1"/>
+    <w:lsdException w:name="Date" w:semiHidden="1" w:unhideWhenUsed="1"/>
+    <w:lsdException w:name="Body Text First Indent" w:semiHidden="1" w:unhideWhenUsed="1"/>
+    <w:lsdException w:name="Body Text First Indent 2" w:semiHidden="1" w:unhideWhenUsed="1"/>
+    <w:lsdException w:name="Note Heading" w:semiHidden="1" w:unhideWhenUsed="1"/>
+    <w:lsdException w:name="Body Text 2" w:semiHidden="1" w:unhideWhenUsed="1"/>
+    <w:lsdException w:name="Body Text 3" w:semiHidden="1" w:unhideWhenUsed="1"/>
+    <w:lsdException w:name="Body Text Indent 2" w:semiHidden="1" w:unhideWhenUsed="1"/>
+    <w:lsdException w:name="Body Text Indent 3" w:semiHidden="1" w:unhideWhenUsed="1"/>
+    <w:lsdException w:name="Block Text" w:semiHidden="1" w:unhideWhenUsed="1"/>
+    <w:lsdException w:name="Hyperlink" w:semiHidden="1" w:unhideWhenUsed="1"/>
+    <w:lsdException w:name="FollowedHyperlink" w:semiHidden="1" w:unhideWhenUsed="1"/>
+    <w:lsdException w:name="Strong" w:uiPriority="22" w:qFormat="1"/>
+    <w:lsdException w:name="Emphasis" w:uiPriority="20" w:qFormat="1"/>
+    <w:lsdException w:name="Document Map" w:semiHidden="1" w:unhideWhenUsed="1"/>
+    <w:lsdException w:name="Plain Text" w:semiHidden="1" w:unhideWhenUsed="1"/>
+    <w:lsdException w:name="E-mail Signature" w:semiHidden="1" w:unhideWhenUsed="1"/>
+    <w:lsdException w:name="HTML Top of Form" w:semiHidden="1" w:unhideWhenUsed="1"/>
+    <w:lsdException w:name="HTML Bottom of Form" w:semiHidden="1" w:unhideWhenUsed="1"/>
+    <w:lsdException w:name="Normal (Web)" w:semiHidden="1" w:unhideWhenUsed="1"/>
+    <w:lsdException w:name="HTML Acronym" w:semiHidden="1" w:unhideWhenUsed="1"/>
+    <w:lsdException w:name="HTML Address" w:semiHidden="1" w:unhideWhenUsed="1"/>
+    <w:lsdException w:name="HTML Cite" w:semiHidden="1" w:unhideWhenUsed="1"/>
+    <w:lsdException w:name="HTML Code" w:semiHidden="1" w:unhideWhenUsed="1"/>
+    <w:lsdException w:name="HTML Definition" w:semiHidden="1" w:unhideWhenUsed="1"/>
+    <w:lsdException w:name="HTML Keyboard" w:semiHidden="1" w:unhideWhenUsed="1"/>
+    <w:lsdException w:name="HTML Preformatted" w:semiHidden="1" w:unhideWhenUsed="1"/>
+    <w:lsdException w:name="HTML Sample" w:semiHidden="1" w:unhideWhenUsed="1"/>
+    <w:lsdException w:name="HTML Typewriter" w:semiHidden="1" w:unhideWhenUsed="1"/>
+    <w:lsdException w:name="HTML Variable" w:semiHidden="1" w:unhideWhenUsed="1"/>
+    <w:lsdException w:name="Normal Table" w:semiHidden="1" w:unhideWhenUsed="1"/>
+    <w:lsdException w:name="annotation subject" w:semiHidden="1" w:unhideWhenUsed="1"/>
+    <w:lsdException w:name="No List" w:semiHidden="1" w:unhideWhenUsed="1"/>
+    <w:lsdException w:name="Outline List 1" w:semiHidden="1" w:unhideWhenUsed="1"/>
+    <w:lsdException w:name="Outline List 2" w:semiHidden="1" w:unhideWhenUsed="1"/>
+    <w:lsdException w:name="Outline List 3" w:semiHidden="1" w:unhideWhenUsed="1"/>
+    <w:lsdException w:name="Table Simple 1" w:semiHidden="1" w:unhideWhenUsed="1"/>
+    <w:lsdException w:name="Table Simple 2" w:semiHidden="1" w:unhideWhenUsed="1"/>
+    <w:lsdException w:name="Table Simple 3" w:semiHidden="1" w:unhideWhenUsed="1"/>
+    <w:lsdException w:name="Table Classic 1" w:semiHidden="1" w:unhideWhenUsed="1"/>
+    <w:lsdException w:name="Table Classic 2" w:semiHidden="1" w:unhideWhenUsed="1"/>
+    <w:lsdException w:name="Table Classic 3" w:semiHidden="1" w:unhideWhenUsed="1"/>
+    <w:lsdException w:name="Table Classic 4" w:semiHidden="1" w:unhideWhenUsed="1"/>
+    <w:lsdException w:name="Table Colorful 1" w:semiHidden="1" w:unhideWhenUsed="1"/>
+    <w:lsdException w:name="Table Colorful 2" w:semiHidden="1" w:unhideWhenUsed="1"/>
+    <w:lsdException w:name="Table Colorful 3" w:semiHidden="1" w:unhideWhenUsed="1"/>
+    <w:lsdException w:name="Table Columns 1" w:semiHidden="1" w:unhideWhenUsed="1"/>
+    <w:lsdException w:name="Table Columns 2" w:semiHidden="1" w:unhideWhenUsed="1"/>
+    <w:lsdException w:name="Table Columns 3" w:semiHidden="1" w:unhideWhenUsed="1"/>
+    <w:lsdException w:name="Table Columns 4" w:semiHidden="1" w:unhideWhenUsed="1"/>
+    <w:lsdException w:name="Table Columns 5" w:semiHidden="1" w:unhideWhenUsed="1"/>
+    <w:lsdException w:name="Table Grid 1" w:semiHidden="1" w:unhideWhenUsed="1"/>
+    <w:lsdException w:name="Table Grid 2" w:semiHidden="1" w:unhideWhenUsed="1"/>
+    <w:lsdException w:name="Table Grid 3" w:semiHidden="1" w:unhideWhenUsed="1"/>
+    <w:lsdException w:name="Table Grid 4" w:semiHidden="1" w:unhideWhenUsed="1"/>
+    <w:lsdException w:name="Table Grid 5" w:semiHidden="1" w:unhideWhenUsed="1"/>
+    <w:lsdException w:name="Table Grid 6" w:semiHidden="1" w:unhideWhenUsed="1"/>
+    <w:lsdException w:name="Table Grid 7" w:semiHidden="1" w:unhideWhenUsed="1"/>
+    <w:lsdException w:name="Table Grid 8" w:semiHidden="1" w:unhideWhenUsed="1"/>
+    <w:lsdException w:name="Table List 1" w:semiHidden="1" w:unhideWhenUsed="1"/>
+    <w:lsdException w:name="Table List 2" w:semiHidden="1" w:unhideWhenUsed="1"/>
+    <w:lsdException w:name="Table List 3" w:semiHidden="1" w:unhideWhenUsed="1"/>
+    <w:lsdException w:name="Table List 4" w:semiHidden="1" w:unhideWhenUsed="1"/>
+    <w:lsdException w:name="Table List 5" w:semiHidden="1" w:unhideWhenUsed="1"/>
+    <w:lsdException w:name="Table List 6" w:semiHidden="1" w:unhideWhenUsed="1"/>
+    <w:lsdException w:name="Table List 7" w:semiHidden="1" w:unhideWhenUsed="1"/>
+    <w:lsdException w:name="Table List 8" w:semiHidden="1" w:unhideWhenUsed="1"/>
+    <w:lsdException w:name="Table 3D effects 1" w:semiHidden="1" w:unhideWhenUsed="1"/>
+    <w:lsdException w:name="Table 3D effects 2" w:semiHidden="1" w:unhideWhenUsed="1"/>
+    <w:lsdException w:name="Table 3D effects 3" w:semiHidden="1" w:unhideWhenUsed="1"/>
+    <w:lsdException w:name="Table Contemporary" w:semiHidden="1" w:unhideWhenUsed="1"/>
+    <w:lsdException w:name="Table Elegant" w:semiHidden="1" w:unhideWhenUsed="1"/>
+    <w:lsdException w:name="Table Professional" w:semiHidden="1" w:unhideWhenUsed="1"/>
+    <w:lsdException w:name="Table Subtle 1" w:semiHidden="1" w:unhideWhenUsed="1"/>
+    <w:lsdException w:name="Table Subtle 2" w:semiHidden="1" w:unhideWhenUsed="1"/>
+    <w:lsdException w:name="Table Web 1" w:semiHidden="1" w:unhideWhenUsed="1"/>
+    <w:lsdException w:name="Table Web 2" w:semiHidden="1" w:unhideWhenUsed="1"/>
+    <w:lsdException w:name="Table Web 3" w:semiHidden="1" w:unhideWhenUsed="1"/>
+    <w:lsdException w:name="Balloon Text" w:semiHidden="1" w:unhideWhenUsed="1"/>
+    <w:lsdException w:name="Table Grid" w:uiPriority="59"/>
+    <w:lsdException w:name="Table Theme" w:semiHidden="1" w:unhideWhenUsed="1"/>
+    <w:lsdException w:name="Placeholder Text" w:semiHidden="1"/>
+    <w:lsdException w:name="No Spacing" w:uiPriority="1" w:qFormat="1"/>
+    <w:lsdException w:name="Light Shading" w:uiPriority="60"/>
+    <w:lsdException w:name="Light List" w:uiPriority="61"/>
+    <w:lsdException w:name="Light Grid" w:uiPriority="62"/>
+    <w:lsdException w:name="Medium Shading 1" w:uiPriority="63"/>
+    <w:lsdException w:name="Medium Shading 2" w:uiPriority="64"/>
+    <w:lsdException w:name="Medium List 1" w:uiPriority="65"/>
+    <w:lsdException w:name="Medium List 2" w:uiPriority="66"/>
+    <w:lsdException w:name="Medium Grid 1" w:uiPriority="67"/>
+    <w:lsdException w:name="Medium Grid 2" w:uiPriority="68"/>
+    <w:lsdException w:name="Medium Grid 3" w:uiPriority="69"/>
+    <w:lsdException w:name="Dark List" w:uiPriority="70"/>
+    <w:lsdException w:name="Colorful Shading" w:uiPriority="71"/>
+    <w:lsdException w:name="Colorful List" w:uiPriority="72"/>
+    <w:lsdException w:name="Colorful Grid" w:uiPriority="73"/>
+    <w:lsdException w:name="Light Shading Accent 1" w:uiPriority="60"/>
+    <w:lsdException w:name="Light List Accent 1" w:uiPriority="61"/>
+    <w:lsdException w:name="Light Grid Accent 1" w:uiPriority="62"/>
+    <w:lsdException w:name="Medium Shading 1 Accent 1" w:uiPriority="63"/>
+    <w:lsdException w:name="Medium Shading 2 Accent 1" w:uiPriority="64"/>
+    <w:lsdException w:name="Medium List 1 Accent 1" w:uiPriority="65"/>
+    <w:lsdException w:name="Revision" w:semiHidden="1"/>
+    <w:lsdException w:name="List Paragraph" w:uiPriority="34" w:qFormat="1"/>
+    <w:lsdException w:name="Quote" w:uiPriority="29" w:qFormat="1"/>
+    <w:lsdException w:name="Intense Quote" w:uiPriority="30" w:qFormat="1"/>
+    <w:lsdException w:name="Medium List 2 Accent 1" w:uiPriority="66"/>
+    <w:lsdException w:name="Medium Grid 1 Accent 1" w:uiPriority="67"/>
+    <w:lsdException w:name="Medium Grid 2 Accent 1" w:uiPriority="68"/>
+    <w:lsdException w:name="Medium Grid 3 Accent 1" w:uiPriority="69"/>
+    <w:lsdException w:name="Dark List Accent 1" w:uiPriority="70"/>
+    <w:lsdException w:name="Colorful Shading Accent 1" w:uiPriority="71"/>
+    <w:lsdException w:name="Colorful List Accent 1" w:uiPriority="72"/>
+    <w:lsdException w:name="Colorful Grid Accent 1" w:uiPriority="73"/>
+    <w:lsdException w:name="Light Shading Accent 2" w:uiPriority="60"/>
+    <w:lsdException w:name="Light List Accent 2" w:uiPriority="61"/>
+    <w:lsdException w:name="Light Grid Accent 2" w:uiPriority="62"/>
+    <w:lsdException w:name="Medium Shading 1 Accent 2" w:uiPriority="63"/>
+    <w:lsdException w:name="Medium Shading 2 Accent 2" w:uiPriority="64"/>
+    <w:lsdException w:name="Medium List 1 Accent 2" w:uiPriority="65"/>
+    <w:lsdException w:name="Medium List 2 Accent 2" w:uiPriority="66"/>
+    <w:lsdException w:name="Medium Grid 1 Accent 2" w:uiPriority="67"/>
+    <w:lsdException w:name="Medium Grid 2 Accent 2" w:uiPriority="68"/>
+    <w:lsdException w:name="Medium Grid 3 Accent 2" w:uiPriority="69"/>
+    <w:lsdException w:name="Dark List Accent 2" w:uiPriority="70"/>
+    <w:lsdException w:name="Colorful Shading Accent 2" w:uiPriority="71"/>
+    <w:lsdException w:name="Colorful List Accent 2" w:uiPriority="72"/>
+    <w:lsdException w:name="Colorful Grid Accent 2" w:uiPriority="73"/>
+    <w:lsdException w:name="Light Shading Accent 3" w:uiPriority="60"/>
+    <w:lsdException w:name="Light List Accent 3" w:uiPriority="61"/>
+    <w:lsdException w:name="Light Grid Accent 3" w:uiPriority="62"/>
+    <w:lsdException w:name="Medium Shading 1 Accent 3" w:uiPriority="63"/>
+    <w:lsdException w:name="Medium Shading 2 Accent 3" w:uiPriority="64"/>
+    <w:lsdException w:name="Medium List 1 Accent 3" w:uiPriority="65"/>
+    <w:lsdException w:name="Medium List 2 Accent 3" w:uiPriority="66"/>
+    <w:lsdException w:name="Medium Grid 1 Accent 3" w:uiPriority="67"/>
+    <w:lsdException w:name="Medium Grid 2 Accent 3" w:uiPriority="68"/>
+    <w:lsdException w:name="Medium Grid 3 Accent 3" w:uiPriority="69"/>
+    <w:lsdException w:name="Dark List Accent 3" w:uiPriority="70"/>
+    <w:lsdException w:name="Colorful Shading Accent 3" w:uiPriority="71"/>
+    <w:lsdException w:name="Colorful List Accent 3" w:uiPriority="72"/>
+    <w:lsdException w:name="Colorful Grid Accent 3" w:uiPriority="73"/>
+    <w:lsdException w:name="Light Shading Accent 4" w:uiPriority="60"/>
+    <w:lsdException w:name="Light List Accent 4" w:uiPriority="61"/>
+    <w:lsdException w:name="Light Grid Accent 4" w:uiPriority="62"/>
+    <w:lsdException w:name="Medium Shading 1 Accent 4" w:uiPriority="63"/>
+    <w:lsdException w:name="Medium Shading 2 Accent 4" w:uiPriority="64"/>
+    <w:lsdException w:name="Medium List 1 Accent 4" w:uiPriority="65"/>
+    <w:lsdException w:name="Medium List 2 Accent 4" w:uiPriority="66"/>
+    <w:lsdException w:name="Medium Grid 1 Accent 4" w:uiPriority="67"/>
+    <w:lsdException w:name="Medium Grid 2 Accent 4" w:uiPriority="68"/>
+    <w:lsdException w:name="Medium Grid 3 Accent 4" w:uiPriority="69"/>
+    <w:lsdException w:name="Dark List Accent 4" w:uiPriority="70"/>
+    <w:lsdException w:name="Colorful Shading Accent 4" w:uiPriority="71"/>
+    <w:lsdException w:name="Colorful List Accent 4" w:uiPriority="72"/>
+    <w:lsdException w:name="Colorful Grid Accent 4" w:uiPriority="73"/>
+    <w:lsdException w:name="Light Shading Accent 5" w:uiPriority="60"/>
+    <w:lsdException w:name="Light List Accent 5" w:uiPriority="61"/>
+    <w:lsdException w:name="Light Grid Accent 5" w:uiPriority="62"/>
+    <w:lsdException w:name="Medium Shading 1 Accent 5" w:uiPriority="63"/>
+    <w:lsdException w:name="Medium Shading 2 Accent 5" w:uiPriority="64"/>
+    <w:lsdException w:name="Medium List 1 Accent 5" w:uiPriority="65"/>
+    <w:lsdException w:name="Medium List 2 Accent 5" w:uiPriority="66"/>
+    <w:lsdException w:name="Medium Grid 1 Accent 5" w:uiPriority="67"/>
+    <w:lsdException w:name="Medium Grid 2 Accent 5" w:uiPriority="68"/>
+    <w:lsdException w:name="Medium Grid 3 Accent 5" w:uiPriority="69"/>
+    <w:lsdException w:name="Dark List Accent 5" w:uiPriority="70"/>
+    <w:lsdException w:name="Colorful Shading Accent 5" w:uiPriority="71"/>
+    <w:lsdException w:name="Colorful List Accent 5" w:uiPriority="72"/>
+    <w:lsdException w:name="Colorful Grid Accent 5" w:uiPriority="73"/>
+    <w:lsdException w:name="Light Shading Accent 6" w:uiPriority="60"/>
+    <w:lsdException w:name="Light List Accent 6" w:uiPriority="61"/>
+    <w:lsdException w:name="Light Grid Accent 6" w:uiPriority="62"/>
+    <w:lsdException w:name="Medium Shading 1 Accent 6" w:uiPriority="63"/>
+    <w:lsdException w:name="Medium Shading 2 Accent 6" w:uiPriority="64"/>
+    <w:lsdException w:name="Medium List 1 Accent 6" w:uiPriority="65"/>
+    <w:lsdException w:name="Medium List 2 Accent 6" w:uiPriority="66"/>
+    <w:lsdException w:name="Medium Grid 1 Accent 6" w:uiPriority="67"/>
+    <w:lsdException w:name="Medium Grid 2 Accent 6" w:uiPriority="68"/>
+    <w:lsdException w:name="Medium Grid 3 Accent 6" w:uiPriority="69"/>
+    <w:lsdException w:name="Dark List Accent 6" w:uiPriority="70"/>
+    <w:lsdException w:name="Colorful Shading Accent 6" w:uiPriority="71"/>
+    <w:lsdException w:name="Colorful List Accent 6" w:uiPriority="72"/>
+    <w:lsdException w:name="Colorful Grid Accent 6" w:uiPriority="73"/>
+    <w:lsdException w:name="Subtle Emphasis" w:uiPriority="19" w:qFormat="1"/>
+    <w:lsdException w:name="Intense Emphasis" w:uiPriority="21" w:qFormat="1"/>
+    <w:lsdException w:name="Subtle Reference" w:uiPriority="31" w:qFormat="1"/>
+    <w:lsdException w:name="Intense Reference" w:uiPriority="32" w:qFormat="1"/>
+    <w:lsdException w:name="Book Title" w:uiPriority="33" w:qFormat="1"/>
+    <w:lsdException w:name="Bibliography" w:semiHidden="1" w:uiPriority="37" w:unhideWhenUsed="1"/>
+    <w:lsdException w:name="TOC Heading" w:semiHidden="1" w:uiPriority="39" w:unhideWhenUsed="1" w:qFormat="1"/>
+    <w:lsdException w:name="Plain Table 1" w:uiPriority="41"/>
+    <w:lsdException w:name="Plain Table 2" w:uiPriority="42"/>
+    <w:lsdException w:name="Plain Table 3" w:uiPriority="43"/>
+    <w:lsdException w:name="Plain Table 4" w:uiPriority="44"/>
+    <w:lsdException w:name="Plain Table 5" w:uiPriority="45"/>
+    <w:lsdException w:name="Grid Table Light" w:uiPriority="40"/>
+    <w:lsdException w:name="Grid Table 1 Light" w:uiPriority="46"/>
+    <w:lsdException w:name="Grid Table 2" w:uiPriority="47"/>
+    <w:lsdException w:name="Grid Table 3" w:uiPriority="48"/>
+    <w:lsdException w:name="Grid Table 4" w:uiPriority="49"/>
+    <w:lsdException w:name="Grid Table 5 Dark" w:uiPriority="50"/>
+    <w:lsdException w:name="Grid Table 6 Colorful" w:uiPriority="51"/>
+    <w:lsdException w:name="Grid Table 7 Colorful" w:uiPriority="52"/>
+    <w:lsdException w:name="Grid Table 1 Light Accent 1" w:uiPriority="46"/>
+    <w:lsdException w:name="Grid Table 2 Accent 1" w:uiPriority="47"/>
+    <w:lsdException w:name="Grid Table 3 Accent 1" w:uiPriority="48"/>
+    <w:lsdException w:name="Grid Table 4 Accent 1" w:uiPriority="49"/>
+    <w:lsdException w:name="Grid Table 5 Dark Accent 1" w:uiPriority="50"/>
+    <w:lsdException w:name="Grid Table 6 Colorful Accent 1" w:uiPriority="51"/>
+    <w:lsdException w:name="Grid Table 7 Colorful Accent 1" w:uiPriority="52"/>
+    <w:lsdException w:name="Grid Table 1 Light Accent 2" w:uiPriority="46"/>
+    <w:lsdException w:name="Grid Table 2 Accent 2" w:uiPriority="47"/>
+    <w:lsdException w:name="Grid Table 3 Accent 2" w:uiPriority="48"/>
+    <w:lsdException w:name="Grid Table 4 Accent 2" w:uiPriority="49"/>
+    <w:lsdException w:name="Grid Table 5 Dark Accent 2" w:uiPriority="50"/>
+    <w:lsdException w:name="Grid Table 6 Colorful Accent 2" w:uiPriority="51"/>
+    <w:lsdException w:name="Grid Table 7 Colorful Accent 2" w:uiPriority="52"/>
+    <w:lsdException w:name="Grid Table 1 Light Accent 3" w:uiPriority="46"/>
+    <w:lsdException w:name="Grid Table 2 Accent 3" w:uiPriority="47"/>
+    <w:lsdException w:name="Grid Table 3 Accent 3" w:uiPriority="48"/>
+    <w:lsdException w:name="Grid Table 4 Accent 3" w:uiPriority="49"/>
+    <w:lsdException w:name="Grid Table 5 Dark Accent 3" w:uiPriority="50"/>
+    <w:lsdException w:name="Grid Table 6 Colorful Accent 3" w:uiPriority="51"/>
+    <w:lsdException w:name="Grid Table 7 Colorful Accent 3" w:uiPriority="52"/>
+    <w:lsdException w:name="Grid Table 1 Light Accent 4" w:uiPriority="46"/>
+    <w:lsdException w:name="Grid Table 2 Accent 4" w:uiPriority="47"/>
+    <w:lsdException w:name="Grid Table 3 Accent 4" w:uiPriority="48"/>
+    <w:lsdException w:name="Grid Table 4 Accent 4" w:uiPriority="49"/>
+    <w:lsdException w:name="Grid Table 5 Dark Accent 4" w:uiPriority="50"/>
+    <w:lsdException w:name="Grid Table 6 Colorful Accent 4" w:uiPriority="51"/>
+    <w:lsdException w:name="Grid Table 7 Colorful Accent 4" w:uiPriority="52"/>
+    <w:lsdException w:name="Grid Table 1 Light Accent 5" w:uiPriority="46"/>
+    <w:lsdException w:name="Grid Table 2 Accent 5" w:uiPriority="47"/>
+    <w:lsdException w:name="Grid Table 3 Accent 5" w:uiPriority="48"/>
+    <w:lsdException w:name="Grid Table 4 Accent 5" w:uiPriority="49"/>
+    <w:lsdException w:name="Grid Table 5 Dark Accent 5" w:uiPriority="50"/>
+    <w:lsdException w:name="Grid Table 6 Colorful Accent 5" w:uiPriority="51"/>
+    <w:lsdException w:name="Grid Table 7 Colorful Accent 5" w:uiPriority="52"/>
+    <w:lsdException w:name="Grid Table 1 Light Accent 6" w:uiPriority="46"/>
+    <w:lsdException w:name="Grid Table 2 Accent 6" w:uiPriority="47"/>
+    <w:lsdException w:name="Grid Table 3 Accent 6" w:uiPriority="48"/>
+    <w:lsdException w:name="Grid Table 4 Accent 6" w:uiPriority="49"/>
+    <w:lsdException w:name="Grid Table 5 Dark Accent 6" w:uiPriority="50"/>
+    <w:lsdException w:name="Grid Table 6 Colorful Accent 6" w:uiPriority="51"/>
+    <w:lsdException w:name="Grid Table 7 Colorful Accent 6" w:uiPriority="52"/>
+    <w:lsdException w:name="List Table 1 Light" w:uiPriority="46"/>
+    <w:lsdException w:name="List Table 2" w:uiPriority="47"/>
+    <w:lsdException w:name="List Table 3" w:uiPriority="48"/>
+    <w:lsdException w:name="List Table 4" w:uiPriority="49"/>
+    <w:lsdException w:name="List Table 5 Dark" w:uiPriority="50"/>
+    <w:lsdException w:name="List Table 6 Colorful" w:uiPriority="51"/>
+    <w:lsdException w:name="List Table 7 Colorful" w:uiPriority="52"/>
+    <w:lsdException w:name="List Table 1 Light Accent 1" w:uiPriority="46"/>
+    <w:lsdException w:name="List Table 2 Accent 1" w:uiPriority="47"/>
+    <w:lsdException w:name="List Table 3 Accent 1" w:uiPriority="48"/>
+    <w:lsdException w:name="List Table 4 Accent 1" w:uiPriority="49"/>
+    <w:lsdException w:name="List Table 5 Dark Accent 1" w:uiPriority="50"/>
+    <w:lsdException w:name="List Table 6 Colorful Accent 1" w:uiPriority="51"/>
+    <w:lsdException w:name="List Table 7 Colorful Accent 1" w:uiPriority="52"/>
+    <w:lsdException w:name="List Table 1 Light Accent 2" w:uiPriority="46"/>
+    <w:lsdException w:name="List Table 2 Accent 2" w:uiPriority="47"/>
+    <w:lsdException w:name="List Table 3 Accent 2" w:uiPriority="48"/>
+    <w:lsdException w:name="List Table 4 Accent 2" w:uiPriority="49"/>
+    <w:lsdException w:name="List Table 5 Dark Accent 2" w:uiPriority="50"/>
+    <w:lsdException w:name="List Table 6 Colorful Accent 2" w:uiPriority="51"/>
+    <w:lsdException w:name="List Table 7 Colorful Accent 2" w:uiPriority="52"/>
+    <w:lsdException w:name="List Table 1 Light Accent 3" w:uiPriority="46"/>
+    <w:lsdException w:name="List Table 2 Accent 3" w:uiPriority="47"/>
+    <w:lsdException w:name="List Table 3 Accent 3" w:uiPriority="48"/>
+    <w:lsdException w:name="List Table 4 Accent 3" w:uiPriority="49"/>
+    <w:lsdException w:name="List Table 5 Dark Accent 3" w:uiPriority="50"/>
+    <w:lsdException w:name="List Table 6 Colorful Accent 3" w:uiPriority="51"/>
+    <w:lsdException w:name="List Table 7 Colorful Accent 3" w:uiPriority="52"/>
+    <w:lsdException w:name="List Table 1 Light Accent 4" w:uiPriority="46"/>
+    <w:lsdException w:name="List Table 2 Accent 4" w:uiPriority="47"/>
+    <w:lsdException w:name="List Table 3 Accent 4" w:uiPriority="48"/>
+    <w:lsdException w:name="List Table 4 Accent 4" w:uiPriority="49"/>
+    <w:lsdException w:name="List Table 5 Dark Accent 4" w:uiPriority="50"/>
+    <w:lsdException w:name="List Table 6 Colorful Accent 4" w:uiPriority="51"/>
+    <w:lsdException w:name="List Table 7 Colorful Accent 4" w:uiPriority="52"/>
+    <w:lsdException w:name="List Table 1 Light Accent 5" w:uiPriority="46"/>
+    <w:lsdException w:name="List Table 2 Accent 5" w:uiPriority="47"/>
+    <w:lsdException w:name="List Table 3 Accent 5" w:uiPriority="48"/>
+    <w:lsdException w:name="List Table 4 Accent 5" w:uiPriority="49"/>
+    <w:lsdException w:name="List Table 5 Dark Accent 5" w:uiPriority="50"/>
+    <w:lsdException w:name="List Table 6 Colorful Accent 5" w:uiPriority="51"/>
+    <w:lsdException w:name="List Table 7 Colorful Accent 5" w:uiPriority="52"/>
+    <w:lsdException w:name="List Table 1 Light Accent 6" w:uiPriority="46"/>
+    <w:lsdException w:name="List Table 2 Accent 6" w:uiPriority="47"/>
+    <w:lsdException w:name="List Table 3 Accent 6" w:uiPriority="48"/>
+    <w:lsdException w:name="List Table 4 Accent 6" w:uiPriority="49"/>
+    <w:lsdException w:name="List Table 5 Dark Accent 6" w:uiPriority="50"/>
+    <w:lsdException w:name="List Table 6 Colorful Accent 6" w:uiPriority="51"/>
+    <w:lsdException w:name="List Table 7 Colorful Accent 6" w:uiPriority="52"/>
   </w:latentStyles>
   <w:style w:type="paragraph" w:default="1" w:styleId="Normal">
     <w:name w:val="Normal"/>
@@ -2836,7 +3057,6 @@
     <w:uiPriority w:val="99"/>
     <w:semiHidden/>
     <w:unhideWhenUsed/>
-    <w:qFormat/>
     <w:tblPr>
       <w:tblInd w:w="0" w:type="dxa"/>
       <w:tblCellMar>
@@ -3300,7 +3520,7 @@
 </file>
 
 <file path=customXml/itemProps1.xml><?xml version="1.0" encoding="utf-8"?>
-<ds:datastoreItem xmlns:ds="http://schemas.openxmlformats.org/officeDocument/2006/customXml" ds:itemID="{BADD82B3-CCCD-464E-A0ED-9F9C2597AF0C}">
+<ds:datastoreItem xmlns:ds="http://schemas.openxmlformats.org/officeDocument/2006/customXml" ds:itemID="{6754B943-C443-4D5F-8C03-6D693A74EFAB}">
   <ds:schemaRefs>
     <ds:schemaRef ds:uri="http://schemas.openxmlformats.org/officeDocument/2006/bibliography"/>
   </ds:schemaRefs>

</xml_diff>

<commit_message>
add some external documentation and contact phone number
</commit_message>
<xml_diff>
--- a/KevinKanProfile/Documentation/ExternalDocumentationKevinKanProfile.docx
+++ b/KevinKanProfile/Documentation/ExternalDocumentationKevinKanProfile.docx
@@ -445,6 +445,8 @@
           <w:r>
             <w:t>Table of Contents</w:t>
           </w:r>
+          <w:bookmarkStart w:id="0" w:name="_GoBack"/>
+          <w:bookmarkEnd w:id="0"/>
         </w:p>
         <w:p>
           <w:pPr>
@@ -796,7 +798,7 @@
                 <w:noProof/>
                 <w:webHidden/>
               </w:rPr>
-              <w:t>1</w:t>
+              <w:t>2</w:t>
             </w:r>
             <w:r>
               <w:rPr>
@@ -866,7 +868,7 @@
                 <w:noProof/>
                 <w:webHidden/>
               </w:rPr>
-              <w:t>1</w:t>
+              <w:t>4</w:t>
             </w:r>
             <w:r>
               <w:rPr>
@@ -951,7 +953,7 @@
           <w:u w:val="single"/>
         </w:rPr>
       </w:pPr>
-      <w:bookmarkStart w:id="0" w:name="_Toc368043199"/>
+      <w:bookmarkStart w:id="1" w:name="_Toc368043199"/>
       <w:r>
         <w:rPr>
           <w:rFonts w:ascii="Times New Roman" w:hAnsi="Times New Roman" w:cs="Times New Roman"/>
@@ -961,7 +963,7 @@
         <w:lastRenderedPageBreak/>
         <w:t>Site Description:</w:t>
       </w:r>
-      <w:bookmarkEnd w:id="0"/>
+      <w:bookmarkEnd w:id="1"/>
     </w:p>
     <w:p>
       <w:pPr>
@@ -1007,25 +1009,7 @@
           <w:sz w:val="24"/>
           <w:szCs w:val="24"/>
         </w:rPr>
-        <w:t xml:space="preserve"> link to my </w:t>
-      </w:r>
-      <w:proofErr w:type="spellStart"/>
-      <w:r>
-        <w:rPr>
-          <w:rFonts w:ascii="Times New Roman" w:hAnsi="Times New Roman" w:cs="Times New Roman"/>
-          <w:sz w:val="24"/>
-          <w:szCs w:val="24"/>
-        </w:rPr>
-        <w:t>GitHub</w:t>
-      </w:r>
-      <w:proofErr w:type="spellEnd"/>
-      <w:r>
-        <w:rPr>
-          <w:rFonts w:ascii="Times New Roman" w:hAnsi="Times New Roman" w:cs="Times New Roman"/>
-          <w:sz w:val="24"/>
-          <w:szCs w:val="24"/>
-        </w:rPr>
-        <w:t xml:space="preserve"> account, a Home page, About Me page, Services page, Contact page and Projects page. The Home page is the landing page that has a </w:t>
+        <w:t xml:space="preserve"> link to my GitHub account, a Home page, About Me page, Services page, Contact page and Projects page. The Home page is the landing page that has a </w:t>
       </w:r>
       <w:r>
         <w:rPr>
@@ -1111,61 +1095,7 @@
           <w:sz w:val="24"/>
           <w:szCs w:val="24"/>
         </w:rPr>
-        <w:t xml:space="preserve">NOTE: the slider on the index (home) page is a prepackaged from dev7studios called </w:t>
-      </w:r>
-      <w:proofErr w:type="spellStart"/>
-      <w:r>
-        <w:rPr>
-          <w:rFonts w:ascii="Times New Roman" w:hAnsi="Times New Roman" w:cs="Times New Roman"/>
-          <w:sz w:val="24"/>
-          <w:szCs w:val="24"/>
-        </w:rPr>
-        <w:t>nivo</w:t>
-      </w:r>
-      <w:proofErr w:type="spellEnd"/>
-      <w:r>
-        <w:rPr>
-          <w:rFonts w:ascii="Times New Roman" w:hAnsi="Times New Roman" w:cs="Times New Roman"/>
-          <w:sz w:val="24"/>
-          <w:szCs w:val="24"/>
-        </w:rPr>
-        <w:t xml:space="preserve">-slider. It contains base </w:t>
-      </w:r>
-      <w:proofErr w:type="spellStart"/>
-      <w:r>
-        <w:rPr>
-          <w:rFonts w:ascii="Times New Roman" w:hAnsi="Times New Roman" w:cs="Times New Roman"/>
-          <w:sz w:val="24"/>
-          <w:szCs w:val="24"/>
-        </w:rPr>
-        <w:t>jquery</w:t>
-      </w:r>
-      <w:proofErr w:type="spellEnd"/>
-      <w:r>
-        <w:rPr>
-          <w:rFonts w:ascii="Times New Roman" w:hAnsi="Times New Roman" w:cs="Times New Roman"/>
-          <w:sz w:val="24"/>
-          <w:szCs w:val="24"/>
-        </w:rPr>
-        <w:t xml:space="preserve"> and </w:t>
-      </w:r>
-      <w:proofErr w:type="spellStart"/>
-      <w:r>
-        <w:rPr>
-          <w:rFonts w:ascii="Times New Roman" w:hAnsi="Times New Roman" w:cs="Times New Roman"/>
-          <w:sz w:val="24"/>
-          <w:szCs w:val="24"/>
-        </w:rPr>
-        <w:t>css</w:t>
-      </w:r>
-      <w:proofErr w:type="spellEnd"/>
-      <w:r>
-        <w:rPr>
-          <w:rFonts w:ascii="Times New Roman" w:hAnsi="Times New Roman" w:cs="Times New Roman"/>
-          <w:sz w:val="24"/>
-          <w:szCs w:val="24"/>
-        </w:rPr>
-        <w:t xml:space="preserve"> file.</w:t>
+        <w:t>NOTE: the slider on the index (home) page is a prepackaged from dev7studios called nivo-slider. It contains base jquery and css file.</w:t>
       </w:r>
     </w:p>
     <w:p>
@@ -1190,7 +1120,7 @@
           <w:u w:val="single"/>
         </w:rPr>
       </w:pPr>
-      <w:bookmarkStart w:id="1" w:name="_Toc368043200"/>
+      <w:bookmarkStart w:id="2" w:name="_Toc368043200"/>
       <w:r>
         <w:rPr>
           <w:rFonts w:ascii="Times New Roman" w:hAnsi="Times New Roman" w:cs="Times New Roman"/>
@@ -1199,7 +1129,7 @@
         </w:rPr>
         <w:t>Navigation Bar:</w:t>
       </w:r>
-      <w:bookmarkEnd w:id="1"/>
+      <w:bookmarkEnd w:id="2"/>
     </w:p>
     <w:p>
       <w:pPr>
@@ -1262,7 +1192,7 @@
           <w:u w:val="single"/>
         </w:rPr>
       </w:pPr>
-      <w:bookmarkStart w:id="2" w:name="_Toc368043201"/>
+      <w:bookmarkStart w:id="3" w:name="_Toc368043201"/>
       <w:r>
         <w:rPr>
           <w:color w:val="auto"/>
@@ -1270,7 +1200,7 @@
         </w:rPr>
         <w:t>Colours:</w:t>
       </w:r>
-      <w:bookmarkEnd w:id="2"/>
+      <w:bookmarkEnd w:id="3"/>
     </w:p>
     <w:p>
       <w:pPr>
@@ -1293,7 +1223,7 @@
           <w:u w:val="single"/>
         </w:rPr>
       </w:pPr>
-      <w:bookmarkStart w:id="3" w:name="_Toc368043202"/>
+      <w:bookmarkStart w:id="4" w:name="_Toc368043202"/>
       <w:r>
         <w:rPr>
           <w:color w:val="auto"/>
@@ -1301,7 +1231,7 @@
         </w:rPr>
         <w:t>Typography:</w:t>
       </w:r>
-      <w:bookmarkEnd w:id="3"/>
+      <w:bookmarkEnd w:id="4"/>
     </w:p>
     <w:p/>
     <w:tbl>
@@ -1999,7 +1929,7 @@
           <w:u w:val="single"/>
         </w:rPr>
       </w:pPr>
-      <w:bookmarkStart w:id="4" w:name="_Toc368043203"/>
+      <w:bookmarkStart w:id="5" w:name="_Toc368043203"/>
       <w:r>
         <w:rPr>
           <w:color w:val="auto"/>
@@ -2008,7 +1938,7 @@
         <w:lastRenderedPageBreak/>
         <w:t>Wire Frame:</w:t>
       </w:r>
-      <w:bookmarkEnd w:id="4"/>
+      <w:bookmarkEnd w:id="5"/>
     </w:p>
     <w:p>
       <w:pPr>
@@ -2436,7 +2366,7 @@
           <w:u w:val="single"/>
         </w:rPr>
       </w:pPr>
-      <w:bookmarkStart w:id="5" w:name="_Toc368043204"/>
+      <w:bookmarkStart w:id="6" w:name="_Toc368043204"/>
       <w:r>
         <w:rPr>
           <w:color w:val="auto"/>
@@ -2445,22 +2375,19 @@
         <w:lastRenderedPageBreak/>
         <w:t>Branding:</w:t>
       </w:r>
-      <w:bookmarkEnd w:id="5"/>
-    </w:p>
-    <w:p>
-      <w:r>
-        <w:rPr>
-          <w:rFonts w:ascii="Times New Roman" w:hAnsi="Times New Roman" w:cs="Times New Roman"/>
+      <w:bookmarkEnd w:id="6"/>
+    </w:p>
+    <w:p>
+      <w:r>
+        <w:rPr>
           <w:noProof/>
-          <w:sz w:val="28"/>
-          <w:szCs w:val="28"/>
           <w:lang w:val="en-US"/>
         </w:rPr>
         <w:drawing>
-          <wp:inline distT="0" distB="0" distL="0" distR="0" wp14:anchorId="00B22000" wp14:editId="4C8260AA">
-            <wp:extent cx="2444872" cy="2240280"/>
+          <wp:inline distT="0" distB="0" distL="0" distR="0">
+            <wp:extent cx="3170195" cy="1684166"/>
             <wp:effectExtent l="0" t="0" r="0" b="0"/>
-            <wp:docPr id="2" name="Picture 2"/>
+            <wp:docPr id="3" name="Picture 3"/>
             <wp:cNvGraphicFramePr>
               <a:graphicFrameLocks xmlns:a="http://schemas.openxmlformats.org/drawingml/2006/main" noChangeAspect="1"/>
             </wp:cNvGraphicFramePr>
@@ -2468,11 +2395,11 @@
               <a:graphicData uri="http://schemas.openxmlformats.org/drawingml/2006/picture">
                 <pic:pic xmlns:pic="http://schemas.openxmlformats.org/drawingml/2006/picture">
                   <pic:nvPicPr>
-                    <pic:cNvPr id="1" name="logo.png"/>
+                    <pic:cNvPr id="3" name="logoBranding.png"/>
                     <pic:cNvPicPr/>
                   </pic:nvPicPr>
                   <pic:blipFill>
-                    <a:blip r:embed="rId7">
+                    <a:blip r:embed="rId14">
                       <a:extLst>
                         <a:ext uri="{28A0092B-C50C-407E-A947-70E740481C1C}">
                           <a14:useLocalDpi xmlns:a14="http://schemas.microsoft.com/office/drawing/2010/main" val="0"/>
@@ -2486,7 +2413,7 @@
                   <pic:spPr>
                     <a:xfrm>
                       <a:off x="0" y="0"/>
-                      <a:ext cx="2472263" cy="2265379"/>
+                      <a:ext cx="3170195" cy="1684166"/>
                     </a:xfrm>
                     <a:prstGeom prst="rect">
                       <a:avLst/>
@@ -2498,11 +2425,9 @@
           </wp:inline>
         </w:drawing>
       </w:r>
-      <w:bookmarkStart w:id="6" w:name="_GoBack"/>
-      <w:bookmarkEnd w:id="6"/>
     </w:p>
     <w:sectPr>
-      <w:footerReference w:type="default" r:id="rId14"/>
+      <w:footerReference w:type="default" r:id="rId15"/>
       <w:pgSz w:w="12240" w:h="15840"/>
       <w:pgMar w:top="1440" w:right="1440" w:bottom="1440" w:left="1440" w:header="708" w:footer="708" w:gutter="0"/>
       <w:pgNumType w:start="1"/>
@@ -3520,7 +3445,7 @@
 </file>
 
 <file path=customXml/itemProps1.xml><?xml version="1.0" encoding="utf-8"?>
-<ds:datastoreItem xmlns:ds="http://schemas.openxmlformats.org/officeDocument/2006/customXml" ds:itemID="{6754B943-C443-4D5F-8C03-6D693A74EFAB}">
+<ds:datastoreItem xmlns:ds="http://schemas.openxmlformats.org/officeDocument/2006/customXml" ds:itemID="{21999368-84AE-4925-B81D-3DB4A82937F2}">
   <ds:schemaRefs>
     <ds:schemaRef ds:uri="http://schemas.openxmlformats.org/officeDocument/2006/bibliography"/>
   </ds:schemaRefs>

</xml_diff>